<commit_message>
Document: add user interface
</commit_message>
<xml_diff>
--- a/docs/需求规格说明文档/AnyQuant软件需求规格说明书.docx
+++ b/docs/需求规格说明文档/AnyQuant软件需求规格说明书.docx
@@ -1487,13 +1487,599 @@
         <w:t>用户界面</w:t>
       </w:r>
     </w:p>
-    <w:p/>
-    <w:p/>
-    <w:p/>
-    <w:p/>
-    <w:p/>
-    <w:p/>
-    <w:p/>
+    <w:p>
+      <w:r>
+        <w:rPr>
+          <w:noProof/>
+        </w:rPr>
+        <w:drawing>
+          <wp:inline distT="0" distB="0" distL="0" distR="0">
+            <wp:extent cx="5274310" cy="2966720"/>
+            <wp:effectExtent l="0" t="0" r="2540" b="5080"/>
+            <wp:docPr id="1" name="图片 1"/>
+            <wp:cNvGraphicFramePr>
+              <a:graphicFrameLocks xmlns:a="http://schemas.openxmlformats.org/drawingml/2006/main" noChangeAspect="1"/>
+            </wp:cNvGraphicFramePr>
+            <a:graphic xmlns:a="http://schemas.openxmlformats.org/drawingml/2006/main">
+              <a:graphicData uri="http://schemas.openxmlformats.org/drawingml/2006/picture">
+                <pic:pic xmlns:pic="http://schemas.openxmlformats.org/drawingml/2006/picture">
+                  <pic:nvPicPr>
+                    <pic:cNvPr id="1" name="1.png"/>
+                    <pic:cNvPicPr/>
+                  </pic:nvPicPr>
+                  <pic:blipFill>
+                    <a:blip r:embed="rId6">
+                      <a:extLst>
+                        <a:ext uri="{28A0092B-C50C-407E-A947-70E740481C1C}">
+                          <a14:useLocalDpi xmlns:a14="http://schemas.microsoft.com/office/drawing/2010/main" val="0"/>
+                        </a:ext>
+                      </a:extLst>
+                    </a:blip>
+                    <a:stretch>
+                      <a:fillRect/>
+                    </a:stretch>
+                  </pic:blipFill>
+                  <pic:spPr>
+                    <a:xfrm>
+                      <a:off x="0" y="0"/>
+                      <a:ext cx="5274310" cy="2966720"/>
+                    </a:xfrm>
+                    <a:prstGeom prst="rect">
+                      <a:avLst/>
+                    </a:prstGeom>
+                  </pic:spPr>
+                </pic:pic>
+              </a:graphicData>
+            </a:graphic>
+          </wp:inline>
+        </w:drawing>
+      </w:r>
+    </w:p>
+    <w:p>
+      <w:r>
+        <w:rPr>
+          <w:noProof/>
+        </w:rPr>
+        <w:drawing>
+          <wp:inline distT="0" distB="0" distL="0" distR="0">
+            <wp:extent cx="5274310" cy="2966720"/>
+            <wp:effectExtent l="0" t="0" r="2540" b="5080"/>
+            <wp:docPr id="2" name="图片 2"/>
+            <wp:cNvGraphicFramePr>
+              <a:graphicFrameLocks xmlns:a="http://schemas.openxmlformats.org/drawingml/2006/main" noChangeAspect="1"/>
+            </wp:cNvGraphicFramePr>
+            <a:graphic xmlns:a="http://schemas.openxmlformats.org/drawingml/2006/main">
+              <a:graphicData uri="http://schemas.openxmlformats.org/drawingml/2006/picture">
+                <pic:pic xmlns:pic="http://schemas.openxmlformats.org/drawingml/2006/picture">
+                  <pic:nvPicPr>
+                    <pic:cNvPr id="2" name="2.png"/>
+                    <pic:cNvPicPr/>
+                  </pic:nvPicPr>
+                  <pic:blipFill>
+                    <a:blip r:embed="rId7">
+                      <a:extLst>
+                        <a:ext uri="{28A0092B-C50C-407E-A947-70E740481C1C}">
+                          <a14:useLocalDpi xmlns:a14="http://schemas.microsoft.com/office/drawing/2010/main" val="0"/>
+                        </a:ext>
+                      </a:extLst>
+                    </a:blip>
+                    <a:stretch>
+                      <a:fillRect/>
+                    </a:stretch>
+                  </pic:blipFill>
+                  <pic:spPr>
+                    <a:xfrm>
+                      <a:off x="0" y="0"/>
+                      <a:ext cx="5274310" cy="2966720"/>
+                    </a:xfrm>
+                    <a:prstGeom prst="rect">
+                      <a:avLst/>
+                    </a:prstGeom>
+                  </pic:spPr>
+                </pic:pic>
+              </a:graphicData>
+            </a:graphic>
+          </wp:inline>
+        </w:drawing>
+      </w:r>
+    </w:p>
+    <w:p>
+      <w:r>
+        <w:rPr>
+          <w:noProof/>
+        </w:rPr>
+        <w:lastRenderedPageBreak/>
+        <w:drawing>
+          <wp:inline distT="0" distB="0" distL="0" distR="0">
+            <wp:extent cx="5274310" cy="2966720"/>
+            <wp:effectExtent l="0" t="0" r="2540" b="5080"/>
+            <wp:docPr id="3" name="图片 3"/>
+            <wp:cNvGraphicFramePr>
+              <a:graphicFrameLocks xmlns:a="http://schemas.openxmlformats.org/drawingml/2006/main" noChangeAspect="1"/>
+            </wp:cNvGraphicFramePr>
+            <a:graphic xmlns:a="http://schemas.openxmlformats.org/drawingml/2006/main">
+              <a:graphicData uri="http://schemas.openxmlformats.org/drawingml/2006/picture">
+                <pic:pic xmlns:pic="http://schemas.openxmlformats.org/drawingml/2006/picture">
+                  <pic:nvPicPr>
+                    <pic:cNvPr id="3" name="3.png"/>
+                    <pic:cNvPicPr/>
+                  </pic:nvPicPr>
+                  <pic:blipFill>
+                    <a:blip r:embed="rId8">
+                      <a:extLst>
+                        <a:ext uri="{28A0092B-C50C-407E-A947-70E740481C1C}">
+                          <a14:useLocalDpi xmlns:a14="http://schemas.microsoft.com/office/drawing/2010/main" val="0"/>
+                        </a:ext>
+                      </a:extLst>
+                    </a:blip>
+                    <a:stretch>
+                      <a:fillRect/>
+                    </a:stretch>
+                  </pic:blipFill>
+                  <pic:spPr>
+                    <a:xfrm>
+                      <a:off x="0" y="0"/>
+                      <a:ext cx="5274310" cy="2966720"/>
+                    </a:xfrm>
+                    <a:prstGeom prst="rect">
+                      <a:avLst/>
+                    </a:prstGeom>
+                  </pic:spPr>
+                </pic:pic>
+              </a:graphicData>
+            </a:graphic>
+          </wp:inline>
+        </w:drawing>
+      </w:r>
+    </w:p>
+    <w:p>
+      <w:r>
+        <w:rPr>
+          <w:noProof/>
+        </w:rPr>
+        <w:drawing>
+          <wp:inline distT="0" distB="0" distL="0" distR="0">
+            <wp:extent cx="5274310" cy="2966720"/>
+            <wp:effectExtent l="0" t="0" r="2540" b="5080"/>
+            <wp:docPr id="4" name="图片 4"/>
+            <wp:cNvGraphicFramePr>
+              <a:graphicFrameLocks xmlns:a="http://schemas.openxmlformats.org/drawingml/2006/main" noChangeAspect="1"/>
+            </wp:cNvGraphicFramePr>
+            <a:graphic xmlns:a="http://schemas.openxmlformats.org/drawingml/2006/main">
+              <a:graphicData uri="http://schemas.openxmlformats.org/drawingml/2006/picture">
+                <pic:pic xmlns:pic="http://schemas.openxmlformats.org/drawingml/2006/picture">
+                  <pic:nvPicPr>
+                    <pic:cNvPr id="4" name="4.png"/>
+                    <pic:cNvPicPr/>
+                  </pic:nvPicPr>
+                  <pic:blipFill>
+                    <a:blip r:embed="rId9">
+                      <a:extLst>
+                        <a:ext uri="{28A0092B-C50C-407E-A947-70E740481C1C}">
+                          <a14:useLocalDpi xmlns:a14="http://schemas.microsoft.com/office/drawing/2010/main" val="0"/>
+                        </a:ext>
+                      </a:extLst>
+                    </a:blip>
+                    <a:stretch>
+                      <a:fillRect/>
+                    </a:stretch>
+                  </pic:blipFill>
+                  <pic:spPr>
+                    <a:xfrm>
+                      <a:off x="0" y="0"/>
+                      <a:ext cx="5274310" cy="2966720"/>
+                    </a:xfrm>
+                    <a:prstGeom prst="rect">
+                      <a:avLst/>
+                    </a:prstGeom>
+                  </pic:spPr>
+                </pic:pic>
+              </a:graphicData>
+            </a:graphic>
+          </wp:inline>
+        </w:drawing>
+      </w:r>
+    </w:p>
+    <w:p>
+      <w:r>
+        <w:rPr>
+          <w:noProof/>
+        </w:rPr>
+        <w:lastRenderedPageBreak/>
+        <w:drawing>
+          <wp:inline distT="0" distB="0" distL="0" distR="0">
+            <wp:extent cx="5274310" cy="3051175"/>
+            <wp:effectExtent l="0" t="0" r="2540" b="0"/>
+            <wp:docPr id="5" name="图片 5"/>
+            <wp:cNvGraphicFramePr>
+              <a:graphicFrameLocks xmlns:a="http://schemas.openxmlformats.org/drawingml/2006/main" noChangeAspect="1"/>
+            </wp:cNvGraphicFramePr>
+            <a:graphic xmlns:a="http://schemas.openxmlformats.org/drawingml/2006/main">
+              <a:graphicData uri="http://schemas.openxmlformats.org/drawingml/2006/picture">
+                <pic:pic xmlns:pic="http://schemas.openxmlformats.org/drawingml/2006/picture">
+                  <pic:nvPicPr>
+                    <pic:cNvPr id="5" name="5.png"/>
+                    <pic:cNvPicPr/>
+                  </pic:nvPicPr>
+                  <pic:blipFill>
+                    <a:blip r:embed="rId10">
+                      <a:extLst>
+                        <a:ext uri="{28A0092B-C50C-407E-A947-70E740481C1C}">
+                          <a14:useLocalDpi xmlns:a14="http://schemas.microsoft.com/office/drawing/2010/main" val="0"/>
+                        </a:ext>
+                      </a:extLst>
+                    </a:blip>
+                    <a:stretch>
+                      <a:fillRect/>
+                    </a:stretch>
+                  </pic:blipFill>
+                  <pic:spPr>
+                    <a:xfrm>
+                      <a:off x="0" y="0"/>
+                      <a:ext cx="5274310" cy="3051175"/>
+                    </a:xfrm>
+                    <a:prstGeom prst="rect">
+                      <a:avLst/>
+                    </a:prstGeom>
+                  </pic:spPr>
+                </pic:pic>
+              </a:graphicData>
+            </a:graphic>
+          </wp:inline>
+        </w:drawing>
+      </w:r>
+    </w:p>
+    <w:p>
+      <w:r>
+        <w:rPr>
+          <w:noProof/>
+        </w:rPr>
+        <w:drawing>
+          <wp:inline distT="0" distB="0" distL="0" distR="0">
+            <wp:extent cx="5274310" cy="3051175"/>
+            <wp:effectExtent l="0" t="0" r="2540" b="0"/>
+            <wp:docPr id="6" name="图片 6"/>
+            <wp:cNvGraphicFramePr>
+              <a:graphicFrameLocks xmlns:a="http://schemas.openxmlformats.org/drawingml/2006/main" noChangeAspect="1"/>
+            </wp:cNvGraphicFramePr>
+            <a:graphic xmlns:a="http://schemas.openxmlformats.org/drawingml/2006/main">
+              <a:graphicData uri="http://schemas.openxmlformats.org/drawingml/2006/picture">
+                <pic:pic xmlns:pic="http://schemas.openxmlformats.org/drawingml/2006/picture">
+                  <pic:nvPicPr>
+                    <pic:cNvPr id="6" name="6.png"/>
+                    <pic:cNvPicPr/>
+                  </pic:nvPicPr>
+                  <pic:blipFill>
+                    <a:blip r:embed="rId11">
+                      <a:extLst>
+                        <a:ext uri="{28A0092B-C50C-407E-A947-70E740481C1C}">
+                          <a14:useLocalDpi xmlns:a14="http://schemas.microsoft.com/office/drawing/2010/main" val="0"/>
+                        </a:ext>
+                      </a:extLst>
+                    </a:blip>
+                    <a:stretch>
+                      <a:fillRect/>
+                    </a:stretch>
+                  </pic:blipFill>
+                  <pic:spPr>
+                    <a:xfrm>
+                      <a:off x="0" y="0"/>
+                      <a:ext cx="5274310" cy="3051175"/>
+                    </a:xfrm>
+                    <a:prstGeom prst="rect">
+                      <a:avLst/>
+                    </a:prstGeom>
+                  </pic:spPr>
+                </pic:pic>
+              </a:graphicData>
+            </a:graphic>
+          </wp:inline>
+        </w:drawing>
+      </w:r>
+    </w:p>
+    <w:p>
+      <w:r>
+        <w:rPr>
+          <w:noProof/>
+        </w:rPr>
+        <w:lastRenderedPageBreak/>
+        <w:drawing>
+          <wp:inline distT="0" distB="0" distL="0" distR="0">
+            <wp:extent cx="5274310" cy="3051175"/>
+            <wp:effectExtent l="0" t="0" r="2540" b="0"/>
+            <wp:docPr id="7" name="图片 7"/>
+            <wp:cNvGraphicFramePr>
+              <a:graphicFrameLocks xmlns:a="http://schemas.openxmlformats.org/drawingml/2006/main" noChangeAspect="1"/>
+            </wp:cNvGraphicFramePr>
+            <a:graphic xmlns:a="http://schemas.openxmlformats.org/drawingml/2006/main">
+              <a:graphicData uri="http://schemas.openxmlformats.org/drawingml/2006/picture">
+                <pic:pic xmlns:pic="http://schemas.openxmlformats.org/drawingml/2006/picture">
+                  <pic:nvPicPr>
+                    <pic:cNvPr id="7" name="7.png"/>
+                    <pic:cNvPicPr/>
+                  </pic:nvPicPr>
+                  <pic:blipFill>
+                    <a:blip r:embed="rId12">
+                      <a:extLst>
+                        <a:ext uri="{28A0092B-C50C-407E-A947-70E740481C1C}">
+                          <a14:useLocalDpi xmlns:a14="http://schemas.microsoft.com/office/drawing/2010/main" val="0"/>
+                        </a:ext>
+                      </a:extLst>
+                    </a:blip>
+                    <a:stretch>
+                      <a:fillRect/>
+                    </a:stretch>
+                  </pic:blipFill>
+                  <pic:spPr>
+                    <a:xfrm>
+                      <a:off x="0" y="0"/>
+                      <a:ext cx="5274310" cy="3051175"/>
+                    </a:xfrm>
+                    <a:prstGeom prst="rect">
+                      <a:avLst/>
+                    </a:prstGeom>
+                  </pic:spPr>
+                </pic:pic>
+              </a:graphicData>
+            </a:graphic>
+          </wp:inline>
+        </w:drawing>
+      </w:r>
+    </w:p>
+    <w:p>
+      <w:r>
+        <w:rPr>
+          <w:rFonts w:hint="eastAsia"/>
+          <w:noProof/>
+        </w:rPr>
+        <w:drawing>
+          <wp:inline distT="0" distB="0" distL="0" distR="0">
+            <wp:extent cx="5274310" cy="3051175"/>
+            <wp:effectExtent l="0" t="0" r="2540" b="0"/>
+            <wp:docPr id="8" name="图片 8"/>
+            <wp:cNvGraphicFramePr>
+              <a:graphicFrameLocks xmlns:a="http://schemas.openxmlformats.org/drawingml/2006/main" noChangeAspect="1"/>
+            </wp:cNvGraphicFramePr>
+            <a:graphic xmlns:a="http://schemas.openxmlformats.org/drawingml/2006/main">
+              <a:graphicData uri="http://schemas.openxmlformats.org/drawingml/2006/picture">
+                <pic:pic xmlns:pic="http://schemas.openxmlformats.org/drawingml/2006/picture">
+                  <pic:nvPicPr>
+                    <pic:cNvPr id="8" name="8.png"/>
+                    <pic:cNvPicPr/>
+                  </pic:nvPicPr>
+                  <pic:blipFill>
+                    <a:blip r:embed="rId13">
+                      <a:extLst>
+                        <a:ext uri="{28A0092B-C50C-407E-A947-70E740481C1C}">
+                          <a14:useLocalDpi xmlns:a14="http://schemas.microsoft.com/office/drawing/2010/main" val="0"/>
+                        </a:ext>
+                      </a:extLst>
+                    </a:blip>
+                    <a:stretch>
+                      <a:fillRect/>
+                    </a:stretch>
+                  </pic:blipFill>
+                  <pic:spPr>
+                    <a:xfrm>
+                      <a:off x="0" y="0"/>
+                      <a:ext cx="5274310" cy="3051175"/>
+                    </a:xfrm>
+                    <a:prstGeom prst="rect">
+                      <a:avLst/>
+                    </a:prstGeom>
+                  </pic:spPr>
+                </pic:pic>
+              </a:graphicData>
+            </a:graphic>
+          </wp:inline>
+        </w:drawing>
+      </w:r>
+    </w:p>
+    <w:p>
+      <w:r>
+        <w:rPr>
+          <w:rFonts w:hint="eastAsia"/>
+          <w:noProof/>
+        </w:rPr>
+        <w:lastRenderedPageBreak/>
+        <w:drawing>
+          <wp:inline distT="0" distB="0" distL="0" distR="0">
+            <wp:extent cx="5274310" cy="3116580"/>
+            <wp:effectExtent l="0" t="0" r="2540" b="7620"/>
+            <wp:docPr id="9" name="图片 9"/>
+            <wp:cNvGraphicFramePr>
+              <a:graphicFrameLocks xmlns:a="http://schemas.openxmlformats.org/drawingml/2006/main" noChangeAspect="1"/>
+            </wp:cNvGraphicFramePr>
+            <a:graphic xmlns:a="http://schemas.openxmlformats.org/drawingml/2006/main">
+              <a:graphicData uri="http://schemas.openxmlformats.org/drawingml/2006/picture">
+                <pic:pic xmlns:pic="http://schemas.openxmlformats.org/drawingml/2006/picture">
+                  <pic:nvPicPr>
+                    <pic:cNvPr id="9" name="9.png"/>
+                    <pic:cNvPicPr/>
+                  </pic:nvPicPr>
+                  <pic:blipFill>
+                    <a:blip r:embed="rId14">
+                      <a:extLst>
+                        <a:ext uri="{28A0092B-C50C-407E-A947-70E740481C1C}">
+                          <a14:useLocalDpi xmlns:a14="http://schemas.microsoft.com/office/drawing/2010/main" val="0"/>
+                        </a:ext>
+                      </a:extLst>
+                    </a:blip>
+                    <a:stretch>
+                      <a:fillRect/>
+                    </a:stretch>
+                  </pic:blipFill>
+                  <pic:spPr>
+                    <a:xfrm>
+                      <a:off x="0" y="0"/>
+                      <a:ext cx="5274310" cy="3116580"/>
+                    </a:xfrm>
+                    <a:prstGeom prst="rect">
+                      <a:avLst/>
+                    </a:prstGeom>
+                  </pic:spPr>
+                </pic:pic>
+              </a:graphicData>
+            </a:graphic>
+          </wp:inline>
+        </w:drawing>
+      </w:r>
+    </w:p>
+    <w:p>
+      <w:r>
+        <w:rPr>
+          <w:rFonts w:hint="eastAsia"/>
+          <w:noProof/>
+        </w:rPr>
+        <w:drawing>
+          <wp:inline distT="0" distB="0" distL="0" distR="0">
+            <wp:extent cx="5274310" cy="3107690"/>
+            <wp:effectExtent l="0" t="0" r="2540" b="0"/>
+            <wp:docPr id="10" name="图片 10"/>
+            <wp:cNvGraphicFramePr>
+              <a:graphicFrameLocks xmlns:a="http://schemas.openxmlformats.org/drawingml/2006/main" noChangeAspect="1"/>
+            </wp:cNvGraphicFramePr>
+            <a:graphic xmlns:a="http://schemas.openxmlformats.org/drawingml/2006/main">
+              <a:graphicData uri="http://schemas.openxmlformats.org/drawingml/2006/picture">
+                <pic:pic xmlns:pic="http://schemas.openxmlformats.org/drawingml/2006/picture">
+                  <pic:nvPicPr>
+                    <pic:cNvPr id="10" name="10.png"/>
+                    <pic:cNvPicPr/>
+                  </pic:nvPicPr>
+                  <pic:blipFill>
+                    <a:blip r:embed="rId15">
+                      <a:extLst>
+                        <a:ext uri="{28A0092B-C50C-407E-A947-70E740481C1C}">
+                          <a14:useLocalDpi xmlns:a14="http://schemas.microsoft.com/office/drawing/2010/main" val="0"/>
+                        </a:ext>
+                      </a:extLst>
+                    </a:blip>
+                    <a:stretch>
+                      <a:fillRect/>
+                    </a:stretch>
+                  </pic:blipFill>
+                  <pic:spPr>
+                    <a:xfrm>
+                      <a:off x="0" y="0"/>
+                      <a:ext cx="5274310" cy="3107690"/>
+                    </a:xfrm>
+                    <a:prstGeom prst="rect">
+                      <a:avLst/>
+                    </a:prstGeom>
+                  </pic:spPr>
+                </pic:pic>
+              </a:graphicData>
+            </a:graphic>
+          </wp:inline>
+        </w:drawing>
+      </w:r>
+    </w:p>
+    <w:p>
+      <w:r>
+        <w:rPr>
+          <w:rFonts w:hint="eastAsia"/>
+          <w:noProof/>
+        </w:rPr>
+        <w:lastRenderedPageBreak/>
+        <w:drawing>
+          <wp:inline distT="0" distB="0" distL="0" distR="0">
+            <wp:extent cx="5274310" cy="3107690"/>
+            <wp:effectExtent l="0" t="0" r="2540" b="0"/>
+            <wp:docPr id="11" name="图片 11"/>
+            <wp:cNvGraphicFramePr>
+              <a:graphicFrameLocks xmlns:a="http://schemas.openxmlformats.org/drawingml/2006/main" noChangeAspect="1"/>
+            </wp:cNvGraphicFramePr>
+            <a:graphic xmlns:a="http://schemas.openxmlformats.org/drawingml/2006/main">
+              <a:graphicData uri="http://schemas.openxmlformats.org/drawingml/2006/picture">
+                <pic:pic xmlns:pic="http://schemas.openxmlformats.org/drawingml/2006/picture">
+                  <pic:nvPicPr>
+                    <pic:cNvPr id="11" name="11.png"/>
+                    <pic:cNvPicPr/>
+                  </pic:nvPicPr>
+                  <pic:blipFill>
+                    <a:blip r:embed="rId16">
+                      <a:extLst>
+                        <a:ext uri="{28A0092B-C50C-407E-A947-70E740481C1C}">
+                          <a14:useLocalDpi xmlns:a14="http://schemas.microsoft.com/office/drawing/2010/main" val="0"/>
+                        </a:ext>
+                      </a:extLst>
+                    </a:blip>
+                    <a:stretch>
+                      <a:fillRect/>
+                    </a:stretch>
+                  </pic:blipFill>
+                  <pic:spPr>
+                    <a:xfrm>
+                      <a:off x="0" y="0"/>
+                      <a:ext cx="5274310" cy="3107690"/>
+                    </a:xfrm>
+                    <a:prstGeom prst="rect">
+                      <a:avLst/>
+                    </a:prstGeom>
+                  </pic:spPr>
+                </pic:pic>
+              </a:graphicData>
+            </a:graphic>
+          </wp:inline>
+        </w:drawing>
+      </w:r>
+    </w:p>
+    <w:p>
+      <w:pPr>
+        <w:rPr>
+          <w:rFonts w:hint="eastAsia"/>
+        </w:rPr>
+      </w:pPr>
+      <w:r>
+        <w:rPr>
+          <w:rFonts w:hint="eastAsia"/>
+          <w:noProof/>
+        </w:rPr>
+        <w:drawing>
+          <wp:inline distT="0" distB="0" distL="0" distR="0">
+            <wp:extent cx="5274310" cy="3107690"/>
+            <wp:effectExtent l="0" t="0" r="2540" b="0"/>
+            <wp:docPr id="12" name="图片 12"/>
+            <wp:cNvGraphicFramePr>
+              <a:graphicFrameLocks xmlns:a="http://schemas.openxmlformats.org/drawingml/2006/main" noChangeAspect="1"/>
+            </wp:cNvGraphicFramePr>
+            <a:graphic xmlns:a="http://schemas.openxmlformats.org/drawingml/2006/main">
+              <a:graphicData uri="http://schemas.openxmlformats.org/drawingml/2006/picture">
+                <pic:pic xmlns:pic="http://schemas.openxmlformats.org/drawingml/2006/picture">
+                  <pic:nvPicPr>
+                    <pic:cNvPr id="12" name="12.png"/>
+                    <pic:cNvPicPr/>
+                  </pic:nvPicPr>
+                  <pic:blipFill>
+                    <a:blip r:embed="rId17">
+                      <a:extLst>
+                        <a:ext uri="{28A0092B-C50C-407E-A947-70E740481C1C}">
+                          <a14:useLocalDpi xmlns:a14="http://schemas.microsoft.com/office/drawing/2010/main" val="0"/>
+                        </a:ext>
+                      </a:extLst>
+                    </a:blip>
+                    <a:stretch>
+                      <a:fillRect/>
+                    </a:stretch>
+                  </pic:blipFill>
+                  <pic:spPr>
+                    <a:xfrm>
+                      <a:off x="0" y="0"/>
+                      <a:ext cx="5274310" cy="3107690"/>
+                    </a:xfrm>
+                    <a:prstGeom prst="rect">
+                      <a:avLst/>
+                    </a:prstGeom>
+                  </pic:spPr>
+                </pic:pic>
+              </a:graphicData>
+            </a:graphic>
+          </wp:inline>
+        </w:drawing>
+      </w:r>
+      <w:bookmarkStart w:id="0" w:name="_GoBack"/>
+      <w:bookmarkEnd w:id="0"/>
+    </w:p>
     <w:p>
       <w:pPr>
         <w:pStyle w:val="3"/>
@@ -1628,7 +2214,14 @@
         <w:rPr>
           <w:rFonts w:hint="eastAsia"/>
         </w:rPr>
-        <w:t>用户可以选择显示当前或历史大盘指数。默认显示当前大盘指数。当用户选择日期时，系统显示该日期当天的历史大盘数据。</w:t>
+        <w:t>用户可以选择显示当前或历史大盘指数。默认显示当前大盘指数。当用户</w:t>
+      </w:r>
+      <w:r>
+        <w:rPr>
+          <w:rFonts w:hint="eastAsia"/>
+        </w:rPr>
+        <w:lastRenderedPageBreak/>
+        <w:t>选择日期时，系统显示该日期当天的历史大盘数据。</w:t>
       </w:r>
     </w:p>
     <w:p>
@@ -2057,7 +2650,6 @@
     </w:p>
     <w:p>
       <w:r>
-        <w:lastRenderedPageBreak/>
         <w:tab/>
       </w:r>
       <w:r>
@@ -2417,6 +3009,7 @@
               <w:rPr>
                 <w:rFonts w:hint="eastAsia"/>
               </w:rPr>
+              <w:lastRenderedPageBreak/>
               <w:t>系统默认显示当前的大盘指数</w:t>
             </w:r>
           </w:p>
@@ -2439,7 +3032,11 @@
               <w:t>，</w:t>
             </w:r>
             <w:r>
-              <w:t>系统显示对应列表的列</w:t>
+              <w:t>系统显示对应列</w:t>
+            </w:r>
+            <w:r>
+              <w:lastRenderedPageBreak/>
+              <w:t>表的列</w:t>
             </w:r>
           </w:p>
           <w:p>
@@ -2563,6 +3160,7 @@
               <w:rPr>
                 <w:rFonts w:hint="eastAsia"/>
               </w:rPr>
+              <w:lastRenderedPageBreak/>
               <w:t>DisplayMarketIndex.</w:t>
             </w:r>
             <w:r>
@@ -2849,15 +3447,7 @@
               <w:rPr>
                 <w:rFonts w:hint="eastAsia"/>
               </w:rPr>
-              <w:lastRenderedPageBreak/>
-              <w:t>用户选择显示成交量、最高价、最低价、开盘价、收盘价、最新价的折线图，系统</w:t>
-            </w:r>
-            <w:r>
-              <w:rPr>
-                <w:rFonts w:hint="eastAsia"/>
-              </w:rPr>
-              <w:lastRenderedPageBreak/>
-              <w:t>显示对应折线图</w:t>
+              <w:t>用户选择显示成交量、最高价、最低价、开盘价、收盘价、最新价的折线图，系统显示对应折线图</w:t>
             </w:r>
           </w:p>
           <w:p>
@@ -2914,7 +3504,6 @@
               <w:rPr>
                 <w:rFonts w:hint="eastAsia"/>
               </w:rPr>
-              <w:lastRenderedPageBreak/>
               <w:t>DisplayMarketIndex.</w:t>
             </w:r>
             <w:r>
@@ -3143,6 +3732,7 @@
         <w:rPr>
           <w:rFonts w:hint="eastAsia"/>
         </w:rPr>
+        <w:lastRenderedPageBreak/>
         <w:t>用户可以请求显示股票列表（代码、名称、持有量、成交价、涨跌、成交量、开盘时间）</w:t>
       </w:r>
     </w:p>
@@ -3507,7 +4097,6 @@
               <w:rPr>
                 <w:rFonts w:hint="eastAsia"/>
               </w:rPr>
-              <w:lastRenderedPageBreak/>
               <w:t>DisplayStockList</w:t>
             </w:r>
             <w:r>
@@ -3833,15 +4422,7 @@
         </w:tc>
       </w:tr>
     </w:tbl>
-    <w:p>
-      <w:pPr>
-        <w:rPr>
-          <w:rFonts w:hint="eastAsia"/>
-        </w:rPr>
-      </w:pPr>
-      <w:bookmarkStart w:id="0" w:name="_GoBack"/>
-      <w:bookmarkEnd w:id="0"/>
-    </w:p>
+    <w:p/>
     <w:p>
       <w:pPr>
         <w:pStyle w:val="3"/>
@@ -4554,7 +5135,6 @@
                 <w:sz w:val="21"/>
                 <w:szCs w:val="22"/>
               </w:rPr>
-              <w:lastRenderedPageBreak/>
               <w:t>ScreenStock</w:t>
             </w:r>
             <w:r>
@@ -5108,6 +5688,7 @@
                 <w:sz w:val="21"/>
                 <w:szCs w:val="21"/>
               </w:rPr>
+              <w:lastRenderedPageBreak/>
               <w:t>SearchStock.Input.Invalid</w:t>
             </w:r>
           </w:p>
@@ -5571,7 +6152,6 @@
     </w:p>
     <w:p>
       <w:r>
-        <w:lastRenderedPageBreak/>
         <w:tab/>
       </w:r>
       <w:r>
@@ -6413,6 +6993,7 @@
     </w:p>
     <w:p>
       <w:r>
+        <w:lastRenderedPageBreak/>
         <w:tab/>
       </w:r>
       <w:r>
@@ -7334,7 +7915,6 @@
                 <w:sz w:val="21"/>
                 <w:szCs w:val="22"/>
               </w:rPr>
-              <w:lastRenderedPageBreak/>
               <w:t>系统允许</w:t>
             </w:r>
             <w:r>
@@ -7362,7 +7942,6 @@
                 <w:sz w:val="21"/>
                 <w:szCs w:val="22"/>
               </w:rPr>
-              <w:lastRenderedPageBreak/>
               <w:t>的搜索栏中</w:t>
             </w:r>
             <w:r>
@@ -7583,242 +8162,242 @@
                 <w:sz w:val="21"/>
                 <w:szCs w:val="22"/>
               </w:rPr>
+              <w:t>InquireDetailed</w:t>
+            </w:r>
+            <w:r>
+              <w:rPr>
+                <w:rFonts w:asciiTheme="minorHAnsi" w:eastAsiaTheme="minorEastAsia" w:hAnsiTheme="minorHAnsi" w:cstheme="minorBidi" w:hint="eastAsia"/>
+                <w:kern w:val="2"/>
+                <w:sz w:val="21"/>
+                <w:szCs w:val="22"/>
+              </w:rPr>
+              <w:t>Info.Display</w:t>
+            </w:r>
+          </w:p>
+          <w:p>
+            <w:pPr>
+              <w:rPr>
+                <w:rFonts w:asciiTheme="minorHAnsi" w:eastAsiaTheme="minorEastAsia" w:hAnsiTheme="minorHAnsi" w:cstheme="minorBidi"/>
+                <w:kern w:val="2"/>
+                <w:sz w:val="21"/>
+                <w:szCs w:val="22"/>
+              </w:rPr>
+            </w:pPr>
+          </w:p>
+          <w:p>
+            <w:pPr>
+              <w:rPr>
+                <w:rFonts w:asciiTheme="minorHAnsi" w:eastAsiaTheme="minorEastAsia" w:hAnsiTheme="minorHAnsi" w:cstheme="minorBidi"/>
+                <w:kern w:val="2"/>
+                <w:sz w:val="21"/>
+                <w:szCs w:val="22"/>
+              </w:rPr>
+            </w:pPr>
+            <w:r>
+              <w:rPr>
+                <w:rFonts w:asciiTheme="minorHAnsi" w:eastAsiaTheme="minorEastAsia" w:hAnsiTheme="minorHAnsi" w:cstheme="minorBidi"/>
+                <w:kern w:val="2"/>
+                <w:sz w:val="21"/>
+                <w:szCs w:val="22"/>
+              </w:rPr>
+              <w:t>InquireDetailed</w:t>
+            </w:r>
+            <w:r>
+              <w:rPr>
+                <w:rFonts w:asciiTheme="minorHAnsi" w:eastAsiaTheme="minorEastAsia" w:hAnsiTheme="minorHAnsi" w:cstheme="minorBidi" w:hint="eastAsia"/>
+                <w:kern w:val="2"/>
+                <w:sz w:val="21"/>
+                <w:szCs w:val="22"/>
+              </w:rPr>
+              <w:t>Info.Display</w:t>
+            </w:r>
+            <w:r>
+              <w:rPr>
+                <w:rFonts w:asciiTheme="minorHAnsi" w:eastAsiaTheme="minorEastAsia" w:hAnsiTheme="minorHAnsi" w:cstheme="minorBidi"/>
+                <w:kern w:val="2"/>
+                <w:sz w:val="21"/>
+                <w:szCs w:val="22"/>
+              </w:rPr>
+              <w:t>.KLine</w:t>
+            </w:r>
+          </w:p>
+          <w:p>
+            <w:pPr>
+              <w:rPr>
+                <w:rFonts w:asciiTheme="minorHAnsi" w:eastAsiaTheme="minorEastAsia" w:hAnsiTheme="minorHAnsi" w:cstheme="minorBidi"/>
+                <w:kern w:val="2"/>
+                <w:sz w:val="21"/>
+                <w:szCs w:val="22"/>
+              </w:rPr>
+            </w:pPr>
+          </w:p>
+          <w:p>
+            <w:pPr>
+              <w:rPr>
+                <w:rFonts w:asciiTheme="minorHAnsi" w:eastAsiaTheme="minorEastAsia" w:hAnsiTheme="minorHAnsi" w:cstheme="minorBidi"/>
+                <w:kern w:val="2"/>
+                <w:sz w:val="21"/>
+                <w:szCs w:val="22"/>
+              </w:rPr>
+            </w:pPr>
+            <w:r>
+              <w:rPr>
+                <w:rFonts w:asciiTheme="minorHAnsi" w:eastAsiaTheme="minorEastAsia" w:hAnsiTheme="minorHAnsi" w:cstheme="minorBidi"/>
+                <w:kern w:val="2"/>
+                <w:sz w:val="21"/>
+                <w:szCs w:val="22"/>
+              </w:rPr>
+              <w:t>InquireDetailed</w:t>
+            </w:r>
+            <w:r>
+              <w:rPr>
+                <w:rFonts w:asciiTheme="minorHAnsi" w:eastAsiaTheme="minorEastAsia" w:hAnsiTheme="minorHAnsi" w:cstheme="minorBidi" w:hint="eastAsia"/>
+                <w:kern w:val="2"/>
+                <w:sz w:val="21"/>
+                <w:szCs w:val="22"/>
+              </w:rPr>
+              <w:t>Info.Display</w:t>
+            </w:r>
+            <w:r>
+              <w:rPr>
+                <w:rFonts w:asciiTheme="minorHAnsi" w:eastAsiaTheme="minorEastAsia" w:hAnsiTheme="minorHAnsi" w:cstheme="minorBidi"/>
+                <w:kern w:val="2"/>
+                <w:sz w:val="21"/>
+                <w:szCs w:val="22"/>
+              </w:rPr>
+              <w:t>.Kline</w:t>
+            </w:r>
+            <w:r>
+              <w:rPr>
+                <w:rFonts w:asciiTheme="minorHAnsi" w:eastAsiaTheme="minorEastAsia" w:hAnsiTheme="minorHAnsi" w:cstheme="minorBidi" w:hint="eastAsia"/>
+                <w:kern w:val="2"/>
+                <w:sz w:val="21"/>
+                <w:szCs w:val="22"/>
+              </w:rPr>
+              <w:t>_Daily</w:t>
+            </w:r>
+          </w:p>
+          <w:p>
+            <w:pPr>
+              <w:rPr>
+                <w:rFonts w:asciiTheme="minorHAnsi" w:eastAsiaTheme="minorEastAsia" w:hAnsiTheme="minorHAnsi" w:cstheme="minorBidi"/>
+                <w:kern w:val="2"/>
+                <w:sz w:val="21"/>
+                <w:szCs w:val="22"/>
+              </w:rPr>
+            </w:pPr>
+          </w:p>
+          <w:p>
+            <w:pPr>
+              <w:rPr>
+                <w:rFonts w:asciiTheme="minorHAnsi" w:eastAsiaTheme="minorEastAsia" w:hAnsiTheme="minorHAnsi" w:cstheme="minorBidi"/>
+                <w:kern w:val="2"/>
+                <w:sz w:val="21"/>
+                <w:szCs w:val="22"/>
+              </w:rPr>
+            </w:pPr>
+            <w:r>
+              <w:rPr>
+                <w:rFonts w:asciiTheme="minorHAnsi" w:eastAsiaTheme="minorEastAsia" w:hAnsiTheme="minorHAnsi" w:cstheme="minorBidi"/>
+                <w:kern w:val="2"/>
+                <w:sz w:val="21"/>
+                <w:szCs w:val="22"/>
+              </w:rPr>
+              <w:t>InquireDetailed</w:t>
+            </w:r>
+            <w:r>
+              <w:rPr>
+                <w:rFonts w:asciiTheme="minorHAnsi" w:eastAsiaTheme="minorEastAsia" w:hAnsiTheme="minorHAnsi" w:cstheme="minorBidi" w:hint="eastAsia"/>
+                <w:kern w:val="2"/>
+                <w:sz w:val="21"/>
+                <w:szCs w:val="22"/>
+              </w:rPr>
+              <w:t>Info.Display</w:t>
+            </w:r>
+            <w:r>
+              <w:rPr>
+                <w:rFonts w:asciiTheme="minorHAnsi" w:eastAsiaTheme="minorEastAsia" w:hAnsiTheme="minorHAnsi" w:cstheme="minorBidi"/>
+                <w:kern w:val="2"/>
+                <w:sz w:val="21"/>
+                <w:szCs w:val="22"/>
+              </w:rPr>
+              <w:t>.Kline_Weekly</w:t>
+            </w:r>
+          </w:p>
+          <w:p>
+            <w:pPr>
+              <w:rPr>
+                <w:rFonts w:asciiTheme="minorHAnsi" w:eastAsiaTheme="minorEastAsia" w:hAnsiTheme="minorHAnsi" w:cstheme="minorBidi"/>
+                <w:kern w:val="2"/>
+                <w:sz w:val="21"/>
+                <w:szCs w:val="22"/>
+              </w:rPr>
+            </w:pPr>
+          </w:p>
+          <w:p>
+            <w:pPr>
+              <w:rPr>
+                <w:rFonts w:asciiTheme="minorHAnsi" w:eastAsiaTheme="minorEastAsia" w:hAnsiTheme="minorHAnsi" w:cstheme="minorBidi"/>
+                <w:kern w:val="2"/>
+                <w:sz w:val="21"/>
+                <w:szCs w:val="22"/>
+              </w:rPr>
+            </w:pPr>
+            <w:r>
+              <w:rPr>
+                <w:rFonts w:asciiTheme="minorHAnsi" w:eastAsiaTheme="minorEastAsia" w:hAnsiTheme="minorHAnsi" w:cstheme="minorBidi"/>
+                <w:kern w:val="2"/>
+                <w:sz w:val="21"/>
+                <w:szCs w:val="22"/>
+              </w:rPr>
+              <w:t>InquireDetailed</w:t>
+            </w:r>
+            <w:r>
+              <w:rPr>
+                <w:rFonts w:asciiTheme="minorHAnsi" w:eastAsiaTheme="minorEastAsia" w:hAnsiTheme="minorHAnsi" w:cstheme="minorBidi" w:hint="eastAsia"/>
+                <w:kern w:val="2"/>
+                <w:sz w:val="21"/>
+                <w:szCs w:val="22"/>
+              </w:rPr>
+              <w:t>Info.Display</w:t>
+            </w:r>
+            <w:r>
+              <w:rPr>
+                <w:rFonts w:asciiTheme="minorHAnsi" w:eastAsiaTheme="minorEastAsia" w:hAnsiTheme="minorHAnsi" w:cstheme="minorBidi"/>
+                <w:kern w:val="2"/>
+                <w:sz w:val="21"/>
+                <w:szCs w:val="22"/>
+              </w:rPr>
+              <w:t>.Kline_Monthly</w:t>
+            </w:r>
+          </w:p>
+          <w:p>
+            <w:pPr>
+              <w:rPr>
+                <w:rFonts w:asciiTheme="minorHAnsi" w:eastAsiaTheme="minorEastAsia" w:hAnsiTheme="minorHAnsi" w:cstheme="minorBidi"/>
+                <w:kern w:val="2"/>
+                <w:sz w:val="21"/>
+                <w:szCs w:val="22"/>
+              </w:rPr>
+            </w:pPr>
+          </w:p>
+          <w:p>
+            <w:pPr>
+              <w:rPr>
+                <w:rFonts w:asciiTheme="minorHAnsi" w:eastAsiaTheme="minorEastAsia" w:hAnsiTheme="minorHAnsi" w:cstheme="minorBidi"/>
+                <w:kern w:val="2"/>
+                <w:sz w:val="21"/>
+                <w:szCs w:val="22"/>
+              </w:rPr>
+            </w:pPr>
+            <w:r>
+              <w:rPr>
+                <w:rFonts w:asciiTheme="minorHAnsi" w:eastAsiaTheme="minorEastAsia" w:hAnsiTheme="minorHAnsi" w:cstheme="minorBidi"/>
+                <w:kern w:val="2"/>
+                <w:sz w:val="21"/>
+                <w:szCs w:val="22"/>
+              </w:rPr>
               <w:lastRenderedPageBreak/>
-              <w:t>InquireDetailed</w:t>
-            </w:r>
-            <w:r>
-              <w:rPr>
-                <w:rFonts w:asciiTheme="minorHAnsi" w:eastAsiaTheme="minorEastAsia" w:hAnsiTheme="minorHAnsi" w:cstheme="minorBidi" w:hint="eastAsia"/>
-                <w:kern w:val="2"/>
-                <w:sz w:val="21"/>
-                <w:szCs w:val="22"/>
-              </w:rPr>
-              <w:t>Info.Display</w:t>
-            </w:r>
-          </w:p>
-          <w:p>
-            <w:pPr>
-              <w:rPr>
-                <w:rFonts w:asciiTheme="minorHAnsi" w:eastAsiaTheme="minorEastAsia" w:hAnsiTheme="minorHAnsi" w:cstheme="minorBidi"/>
-                <w:kern w:val="2"/>
-                <w:sz w:val="21"/>
-                <w:szCs w:val="22"/>
-              </w:rPr>
-            </w:pPr>
-          </w:p>
-          <w:p>
-            <w:pPr>
-              <w:rPr>
-                <w:rFonts w:asciiTheme="minorHAnsi" w:eastAsiaTheme="minorEastAsia" w:hAnsiTheme="minorHAnsi" w:cstheme="minorBidi"/>
-                <w:kern w:val="2"/>
-                <w:sz w:val="21"/>
-                <w:szCs w:val="22"/>
-              </w:rPr>
-            </w:pPr>
-            <w:r>
-              <w:rPr>
-                <w:rFonts w:asciiTheme="minorHAnsi" w:eastAsiaTheme="minorEastAsia" w:hAnsiTheme="minorHAnsi" w:cstheme="minorBidi"/>
-                <w:kern w:val="2"/>
-                <w:sz w:val="21"/>
-                <w:szCs w:val="22"/>
-              </w:rPr>
-              <w:t>InquireDetailed</w:t>
-            </w:r>
-            <w:r>
-              <w:rPr>
-                <w:rFonts w:asciiTheme="minorHAnsi" w:eastAsiaTheme="minorEastAsia" w:hAnsiTheme="minorHAnsi" w:cstheme="minorBidi" w:hint="eastAsia"/>
-                <w:kern w:val="2"/>
-                <w:sz w:val="21"/>
-                <w:szCs w:val="22"/>
-              </w:rPr>
-              <w:t>Info.Display</w:t>
-            </w:r>
-            <w:r>
-              <w:rPr>
-                <w:rFonts w:asciiTheme="minorHAnsi" w:eastAsiaTheme="minorEastAsia" w:hAnsiTheme="minorHAnsi" w:cstheme="minorBidi"/>
-                <w:kern w:val="2"/>
-                <w:sz w:val="21"/>
-                <w:szCs w:val="22"/>
-              </w:rPr>
-              <w:t>.KLine</w:t>
-            </w:r>
-          </w:p>
-          <w:p>
-            <w:pPr>
-              <w:rPr>
-                <w:rFonts w:asciiTheme="minorHAnsi" w:eastAsiaTheme="minorEastAsia" w:hAnsiTheme="minorHAnsi" w:cstheme="minorBidi"/>
-                <w:kern w:val="2"/>
-                <w:sz w:val="21"/>
-                <w:szCs w:val="22"/>
-              </w:rPr>
-            </w:pPr>
-          </w:p>
-          <w:p>
-            <w:pPr>
-              <w:rPr>
-                <w:rFonts w:asciiTheme="minorHAnsi" w:eastAsiaTheme="minorEastAsia" w:hAnsiTheme="minorHAnsi" w:cstheme="minorBidi"/>
-                <w:kern w:val="2"/>
-                <w:sz w:val="21"/>
-                <w:szCs w:val="22"/>
-              </w:rPr>
-            </w:pPr>
-            <w:r>
-              <w:rPr>
-                <w:rFonts w:asciiTheme="minorHAnsi" w:eastAsiaTheme="minorEastAsia" w:hAnsiTheme="minorHAnsi" w:cstheme="minorBidi"/>
-                <w:kern w:val="2"/>
-                <w:sz w:val="21"/>
-                <w:szCs w:val="22"/>
-              </w:rPr>
-              <w:t>InquireDetailed</w:t>
-            </w:r>
-            <w:r>
-              <w:rPr>
-                <w:rFonts w:asciiTheme="minorHAnsi" w:eastAsiaTheme="minorEastAsia" w:hAnsiTheme="minorHAnsi" w:cstheme="minorBidi" w:hint="eastAsia"/>
-                <w:kern w:val="2"/>
-                <w:sz w:val="21"/>
-                <w:szCs w:val="22"/>
-              </w:rPr>
-              <w:t>Info.Display</w:t>
-            </w:r>
-            <w:r>
-              <w:rPr>
-                <w:rFonts w:asciiTheme="minorHAnsi" w:eastAsiaTheme="minorEastAsia" w:hAnsiTheme="minorHAnsi" w:cstheme="minorBidi"/>
-                <w:kern w:val="2"/>
-                <w:sz w:val="21"/>
-                <w:szCs w:val="22"/>
-              </w:rPr>
-              <w:t>.Kline</w:t>
-            </w:r>
-            <w:r>
-              <w:rPr>
-                <w:rFonts w:asciiTheme="minorHAnsi" w:eastAsiaTheme="minorEastAsia" w:hAnsiTheme="minorHAnsi" w:cstheme="minorBidi" w:hint="eastAsia"/>
-                <w:kern w:val="2"/>
-                <w:sz w:val="21"/>
-                <w:szCs w:val="22"/>
-              </w:rPr>
-              <w:t>_Daily</w:t>
-            </w:r>
-          </w:p>
-          <w:p>
-            <w:pPr>
-              <w:rPr>
-                <w:rFonts w:asciiTheme="minorHAnsi" w:eastAsiaTheme="minorEastAsia" w:hAnsiTheme="minorHAnsi" w:cstheme="minorBidi"/>
-                <w:kern w:val="2"/>
-                <w:sz w:val="21"/>
-                <w:szCs w:val="22"/>
-              </w:rPr>
-            </w:pPr>
-          </w:p>
-          <w:p>
-            <w:pPr>
-              <w:rPr>
-                <w:rFonts w:asciiTheme="minorHAnsi" w:eastAsiaTheme="minorEastAsia" w:hAnsiTheme="minorHAnsi" w:cstheme="minorBidi"/>
-                <w:kern w:val="2"/>
-                <w:sz w:val="21"/>
-                <w:szCs w:val="22"/>
-              </w:rPr>
-            </w:pPr>
-            <w:r>
-              <w:rPr>
-                <w:rFonts w:asciiTheme="minorHAnsi" w:eastAsiaTheme="minorEastAsia" w:hAnsiTheme="minorHAnsi" w:cstheme="minorBidi"/>
-                <w:kern w:val="2"/>
-                <w:sz w:val="21"/>
-                <w:szCs w:val="22"/>
-              </w:rPr>
-              <w:t>InquireDetailed</w:t>
-            </w:r>
-            <w:r>
-              <w:rPr>
-                <w:rFonts w:asciiTheme="minorHAnsi" w:eastAsiaTheme="minorEastAsia" w:hAnsiTheme="minorHAnsi" w:cstheme="minorBidi" w:hint="eastAsia"/>
-                <w:kern w:val="2"/>
-                <w:sz w:val="21"/>
-                <w:szCs w:val="22"/>
-              </w:rPr>
-              <w:t>Info.Display</w:t>
-            </w:r>
-            <w:r>
-              <w:rPr>
-                <w:rFonts w:asciiTheme="minorHAnsi" w:eastAsiaTheme="minorEastAsia" w:hAnsiTheme="minorHAnsi" w:cstheme="minorBidi"/>
-                <w:kern w:val="2"/>
-                <w:sz w:val="21"/>
-                <w:szCs w:val="22"/>
-              </w:rPr>
-              <w:t>.Kline_Weekly</w:t>
-            </w:r>
-          </w:p>
-          <w:p>
-            <w:pPr>
-              <w:rPr>
-                <w:rFonts w:asciiTheme="minorHAnsi" w:eastAsiaTheme="minorEastAsia" w:hAnsiTheme="minorHAnsi" w:cstheme="minorBidi"/>
-                <w:kern w:val="2"/>
-                <w:sz w:val="21"/>
-                <w:szCs w:val="22"/>
-              </w:rPr>
-            </w:pPr>
-          </w:p>
-          <w:p>
-            <w:pPr>
-              <w:rPr>
-                <w:rFonts w:asciiTheme="minorHAnsi" w:eastAsiaTheme="minorEastAsia" w:hAnsiTheme="minorHAnsi" w:cstheme="minorBidi"/>
-                <w:kern w:val="2"/>
-                <w:sz w:val="21"/>
-                <w:szCs w:val="22"/>
-              </w:rPr>
-            </w:pPr>
-            <w:r>
-              <w:rPr>
-                <w:rFonts w:asciiTheme="minorHAnsi" w:eastAsiaTheme="minorEastAsia" w:hAnsiTheme="minorHAnsi" w:cstheme="minorBidi"/>
-                <w:kern w:val="2"/>
-                <w:sz w:val="21"/>
-                <w:szCs w:val="22"/>
-              </w:rPr>
-              <w:t>InquireDetailed</w:t>
-            </w:r>
-            <w:r>
-              <w:rPr>
-                <w:rFonts w:asciiTheme="minorHAnsi" w:eastAsiaTheme="minorEastAsia" w:hAnsiTheme="minorHAnsi" w:cstheme="minorBidi" w:hint="eastAsia"/>
-                <w:kern w:val="2"/>
-                <w:sz w:val="21"/>
-                <w:szCs w:val="22"/>
-              </w:rPr>
-              <w:t>Info.Display</w:t>
-            </w:r>
-            <w:r>
-              <w:rPr>
-                <w:rFonts w:asciiTheme="minorHAnsi" w:eastAsiaTheme="minorEastAsia" w:hAnsiTheme="minorHAnsi" w:cstheme="minorBidi"/>
-                <w:kern w:val="2"/>
-                <w:sz w:val="21"/>
-                <w:szCs w:val="22"/>
-              </w:rPr>
-              <w:t>.Kline_Monthly</w:t>
-            </w:r>
-          </w:p>
-          <w:p>
-            <w:pPr>
-              <w:rPr>
-                <w:rFonts w:asciiTheme="minorHAnsi" w:eastAsiaTheme="minorEastAsia" w:hAnsiTheme="minorHAnsi" w:cstheme="minorBidi"/>
-                <w:kern w:val="2"/>
-                <w:sz w:val="21"/>
-                <w:szCs w:val="22"/>
-              </w:rPr>
-            </w:pPr>
-          </w:p>
-          <w:p>
-            <w:pPr>
-              <w:rPr>
-                <w:rFonts w:asciiTheme="minorHAnsi" w:eastAsiaTheme="minorEastAsia" w:hAnsiTheme="minorHAnsi" w:cstheme="minorBidi"/>
-                <w:kern w:val="2"/>
-                <w:sz w:val="21"/>
-                <w:szCs w:val="22"/>
-              </w:rPr>
-            </w:pPr>
-            <w:r>
-              <w:rPr>
-                <w:rFonts w:asciiTheme="minorHAnsi" w:eastAsiaTheme="minorEastAsia" w:hAnsiTheme="minorHAnsi" w:cstheme="minorBidi"/>
-                <w:kern w:val="2"/>
-                <w:sz w:val="21"/>
-                <w:szCs w:val="22"/>
-              </w:rPr>
               <w:t>InquireDetailed</w:t>
             </w:r>
             <w:r>
@@ -8136,6 +8715,7 @@
                 <w:sz w:val="21"/>
                 <w:szCs w:val="22"/>
               </w:rPr>
+              <w:lastRenderedPageBreak/>
               <w:t>系统显示当前</w:t>
             </w:r>
             <w:r>
@@ -8330,6 +8910,7 @@
                 <w:sz w:val="21"/>
                 <w:szCs w:val="22"/>
               </w:rPr>
+              <w:lastRenderedPageBreak/>
               <w:t>系统显示当前股票的最新信息</w:t>
             </w:r>
             <w:r>
@@ -8697,6 +9278,7 @@
               <w:rPr>
                 <w:rFonts w:asciiTheme="minorHAnsi" w:hAnsiTheme="minorHAnsi"/>
               </w:rPr>
+              <w:lastRenderedPageBreak/>
               <w:t>Inquire</w:t>
             </w:r>
             <w:r>
@@ -8781,7 +9363,6 @@
               <w:rPr>
                 <w:rFonts w:hint="eastAsia"/>
               </w:rPr>
-              <w:lastRenderedPageBreak/>
               <w:t>系统应允许用户选择要显示的股票数据的日期区间</w:t>
             </w:r>
           </w:p>
@@ -8804,11 +9385,7 @@
               <w:t>，</w:t>
             </w:r>
             <w:r>
-              <w:t>系统提示</w:t>
-            </w:r>
-            <w:r>
-              <w:lastRenderedPageBreak/>
-              <w:t>日期无效</w:t>
+              <w:t>系统提示日期无效</w:t>
             </w:r>
           </w:p>
         </w:tc>
@@ -8834,7 +9411,6 @@
                 <w:sz w:val="21"/>
                 <w:szCs w:val="22"/>
               </w:rPr>
-              <w:lastRenderedPageBreak/>
               <w:t>InquireDetailed</w:t>
             </w:r>
             <w:r>
@@ -9092,9 +9668,6 @@
     <w:p>
       <w:pPr>
         <w:ind w:left="840" w:firstLine="420"/>
-        <w:rPr>
-          <w:rFonts w:hint="eastAsia"/>
-        </w:rPr>
       </w:pPr>
     </w:p>
     <w:p>
@@ -9294,6 +9867,7 @@
     </w:p>
     <w:p>
       <w:r>
+        <w:lastRenderedPageBreak/>
         <w:tab/>
       </w:r>
       <w:r>
@@ -10002,7 +10576,6 @@
     </w:p>
     <w:p>
       <w:r>
-        <w:lastRenderedPageBreak/>
         <w:tab/>
       </w:r>
       <w:r>
@@ -11063,6 +11636,7 @@
                 <w:sz w:val="21"/>
                 <w:szCs w:val="22"/>
               </w:rPr>
+              <w:lastRenderedPageBreak/>
               <w:t>系统显示当前</w:t>
             </w:r>
             <w:r>
@@ -11247,6 +11821,7 @@
                 <w:sz w:val="21"/>
                 <w:szCs w:val="22"/>
               </w:rPr>
+              <w:lastRenderedPageBreak/>
               <w:t>k</w:t>
             </w:r>
             <w:r>
@@ -11697,6 +12272,7 @@
               <w:rPr>
                 <w:rFonts w:asciiTheme="minorHAnsi" w:hAnsiTheme="minorHAnsi"/>
               </w:rPr>
+              <w:lastRenderedPageBreak/>
               <w:t>Inquire</w:t>
             </w:r>
             <w:r>
@@ -11781,15 +12357,7 @@
               <w:rPr>
                 <w:rFonts w:hint="eastAsia"/>
               </w:rPr>
-              <w:lastRenderedPageBreak/>
-              <w:t>系统应允许用户选择要显示</w:t>
-            </w:r>
-            <w:r>
-              <w:rPr>
-                <w:rFonts w:hint="eastAsia"/>
-              </w:rPr>
-              <w:lastRenderedPageBreak/>
-              <w:t>的股票数据的日期区间</w:t>
+              <w:t>系统应允许用户选择要显示的股票数据的日期区间</w:t>
             </w:r>
           </w:p>
           <w:p>
@@ -11837,7 +12405,6 @@
                 <w:sz w:val="21"/>
                 <w:szCs w:val="22"/>
               </w:rPr>
-              <w:lastRenderedPageBreak/>
               <w:t>ManageSelfSelectStock</w:t>
             </w:r>
             <w:r>
@@ -12068,9 +12635,6 @@
     <w:p>
       <w:pPr>
         <w:ind w:left="840" w:firstLine="420"/>
-        <w:rPr>
-          <w:rFonts w:hint="eastAsia"/>
-        </w:rPr>
       </w:pPr>
     </w:p>
     <w:p>
@@ -12177,6 +12741,7 @@
         <w:rPr>
           <w:sz w:val="24"/>
         </w:rPr>
+        <w:lastRenderedPageBreak/>
         <w:t>3.2.7.2</w:t>
       </w:r>
       <w:r>
@@ -12651,7 +13216,6 @@
                 <w:rFonts w:ascii="Calibri" w:hAnsi="Calibri" w:cs="黑体"/>
                 <w:szCs w:val="22"/>
               </w:rPr>
-              <w:lastRenderedPageBreak/>
               <w:t>InquireMarketIndex.End</w:t>
             </w:r>
           </w:p>
@@ -13069,6 +13633,7 @@
         <w:ind w:leftChars="600" w:left="1260" w:firstLine="420"/>
       </w:pPr>
       <w:r>
+        <w:lastRenderedPageBreak/>
         <w:t>刺激</w:t>
       </w:r>
       <w:r>
@@ -13669,7 +14234,6 @@
                 <w:rFonts w:ascii="Calibri" w:hAnsi="Calibri" w:cs="黑体" w:hint="eastAsia"/>
                 <w:szCs w:val="22"/>
               </w:rPr>
-              <w:lastRenderedPageBreak/>
               <w:t>InquireFollowtHistory.End</w:t>
             </w:r>
           </w:p>
@@ -14056,6 +14620,7 @@
         <w:ind w:left="1260" w:firstLine="420"/>
       </w:pPr>
       <w:r>
+        <w:lastRenderedPageBreak/>
         <w:t>响应：系统隐藏对应属性</w:t>
       </w:r>
     </w:p>
@@ -14524,15 +15089,7 @@
                 <w:rFonts w:ascii="Calibri" w:hAnsi="Calibri" w:cs="黑体"/>
                 <w:szCs w:val="22"/>
               </w:rPr>
-              <w:t>用户请求结束当前任务，系统关闭筛选股票信息任务，参</w:t>
-            </w:r>
-            <w:r>
-              <w:rPr>
-                <w:rFonts w:ascii="Calibri" w:hAnsi="Calibri" w:cs="黑体"/>
-                <w:szCs w:val="22"/>
-              </w:rPr>
-              <w:lastRenderedPageBreak/>
-              <w:t>见</w:t>
+              <w:t>用户请求结束当前任务，系统关闭筛选股票信息任务，参见</w:t>
             </w:r>
             <w:r>
               <w:rPr>
@@ -14559,7 +15116,6 @@
                 <w:rFonts w:ascii="Calibri" w:hAnsi="Calibri" w:cs="黑体"/>
                 <w:szCs w:val="22"/>
               </w:rPr>
-              <w:lastRenderedPageBreak/>
               <w:t>FilterStocks.Close</w:t>
             </w:r>
           </w:p>
@@ -14961,6 +15517,7 @@
     </w:p>
     <w:p>
       <w:r>
+        <w:lastRenderedPageBreak/>
         <w:tab/>
       </w:r>
       <w:r>
@@ -15391,7 +15948,6 @@
           <w:sz w:val="28"/>
           <w:szCs w:val="28"/>
         </w:rPr>
-        <w:lastRenderedPageBreak/>
         <w:t>3.</w:t>
       </w:r>
       <w:r>

</xml_diff>

<commit_message>
Document: merge requirement specification
</commit_message>
<xml_diff>
--- a/docs/需求规格说明文档/AnyQuant软件需求规格说明书.docx
+++ b/docs/需求规格说明文档/AnyQuant软件需求规格说明书.docx
@@ -2025,11 +2025,6 @@
       </w:r>
     </w:p>
     <w:p>
-      <w:pPr>
-        <w:rPr>
-          <w:rFonts w:hint="eastAsia"/>
-        </w:rPr>
-      </w:pPr>
       <w:r>
         <w:rPr>
           <w:rFonts w:hint="eastAsia"/>
@@ -2077,8 +2072,6 @@
           </wp:inline>
         </w:drawing>
       </w:r>
-      <w:bookmarkStart w:id="0" w:name="_GoBack"/>
-      <w:bookmarkEnd w:id="0"/>
     </w:p>
     <w:p>
       <w:pPr>
@@ -4606,7 +4599,7 @@
         <w:rPr>
           <w:rFonts w:hint="eastAsia"/>
         </w:rPr>
-        <w:t>刺激：用户输入筛选条件。</w:t>
+        <w:t>刺激：用户点击筛选条件图标。</w:t>
       </w:r>
     </w:p>
     <w:p>
@@ -4617,10 +4610,10 @@
         <w:rPr>
           <w:rFonts w:hint="eastAsia"/>
         </w:rPr>
-        <w:t>响应：系统选出</w:t>
-      </w:r>
-      <w:r>
-        <w:t>符合筛选条件的股票并按从高到低的顺序进行显示</w:t>
+        <w:t>响应：系统将所有存在的</w:t>
+      </w:r>
+      <w:r>
+        <w:t>的股票按从高到低的顺序进行显示</w:t>
       </w:r>
       <w:r>
         <w:rPr>
@@ -4637,7 +4630,7 @@
         <w:rPr>
           <w:rFonts w:hint="eastAsia"/>
         </w:rPr>
-        <w:t>刺激：用户输入无效的筛选条件。</w:t>
+        <w:t>刺激：用户再次点击筛选条件图标。</w:t>
       </w:r>
     </w:p>
     <w:p>
@@ -4648,47 +4641,31 @@
         <w:rPr>
           <w:rFonts w:hint="eastAsia"/>
         </w:rPr>
-        <w:t>响应：系统显示输入无效。</w:t>
-      </w:r>
-    </w:p>
-    <w:p>
-      <w:pPr>
-        <w:ind w:leftChars="600" w:left="1260" w:firstLine="420"/>
-      </w:pPr>
-      <w:r>
-        <w:rPr>
-          <w:rFonts w:hint="eastAsia"/>
-        </w:rPr>
-        <w:t>刺激：用户取消筛选股票</w:t>
-      </w:r>
-      <w:r>
-        <w:rPr>
-          <w:rFonts w:hint="eastAsia"/>
-        </w:rPr>
-        <w:t>任务。</w:t>
+        <w:t>响应：系统将所有存在的</w:t>
+      </w:r>
+      <w:r>
+        <w:t>的股票按</w:t>
+      </w:r>
+      <w:r>
+        <w:rPr>
+          <w:rFonts w:hint="eastAsia"/>
+        </w:rPr>
+        <w:t>从低到高</w:t>
+      </w:r>
+      <w:r>
+        <w:t>的顺序进行显示</w:t>
+      </w:r>
+      <w:r>
+        <w:rPr>
+          <w:rFonts w:hint="eastAsia"/>
+        </w:rPr>
+        <w:t>。</w:t>
       </w:r>
     </w:p>
     <w:p>
       <w:pPr>
         <w:ind w:left="1260" w:firstLine="420"/>
       </w:pPr>
-      <w:r>
-        <w:rPr>
-          <w:rFonts w:hint="eastAsia"/>
-        </w:rPr>
-        <w:t>响应：系统关闭当前筛选股票</w:t>
-      </w:r>
-      <w:r>
-        <w:rPr>
-          <w:rFonts w:hint="eastAsia"/>
-        </w:rPr>
-        <w:t>任务。</w:t>
-      </w:r>
-    </w:p>
-    <w:p>
-      <w:pPr>
-        <w:ind w:left="1260" w:firstLine="420"/>
-      </w:pPr>
     </w:p>
     <w:p>
       <w:pPr>
@@ -4726,18 +4703,18 @@
     <w:tbl>
       <w:tblPr>
         <w:tblStyle w:val="a7"/>
-        <w:tblW w:w="8222" w:type="dxa"/>
-        <w:tblInd w:w="-5" w:type="dxa"/>
+        <w:tblW w:w="6957" w:type="dxa"/>
+        <w:tblInd w:w="1260" w:type="dxa"/>
         <w:tblLook w:val="04A0" w:firstRow="1" w:lastRow="0" w:firstColumn="1" w:lastColumn="0" w:noHBand="0" w:noVBand="1"/>
       </w:tblPr>
       <w:tblGrid>
-        <w:gridCol w:w="4536"/>
+        <w:gridCol w:w="3271"/>
         <w:gridCol w:w="3686"/>
       </w:tblGrid>
       <w:tr>
         <w:tc>
           <w:tcPr>
-            <w:tcW w:w="4536" w:type="dxa"/>
+            <w:tcW w:w="3271" w:type="dxa"/>
           </w:tcPr>
           <w:p>
             <w:pPr>
@@ -5077,7 +5054,7 @@
       <w:tr>
         <w:tc>
           <w:tcPr>
-            <w:tcW w:w="4536" w:type="dxa"/>
+            <w:tcW w:w="3271" w:type="dxa"/>
           </w:tcPr>
           <w:p>
             <w:r>
@@ -5117,7 +5094,7 @@
       <w:tr>
         <w:tc>
           <w:tcPr>
-            <w:tcW w:w="4536" w:type="dxa"/>
+            <w:tcW w:w="3271" w:type="dxa"/>
           </w:tcPr>
           <w:p>
             <w:pPr>
@@ -5192,7 +5169,6 @@
         </w:tc>
       </w:tr>
     </w:tbl>
-    <w:p/>
     <w:p>
       <w:pPr>
         <w:pStyle w:val="3"/>
@@ -5401,17 +5377,17 @@
       <w:tblPr>
         <w:tblStyle w:val="a7"/>
         <w:tblW w:w="0" w:type="auto"/>
-        <w:tblInd w:w="-5" w:type="dxa"/>
+        <w:tblInd w:w="1200" w:type="dxa"/>
         <w:tblLook w:val="04A0" w:firstRow="1" w:lastRow="0" w:firstColumn="1" w:lastColumn="0" w:noHBand="0" w:noVBand="1"/>
       </w:tblPr>
       <w:tblGrid>
-        <w:gridCol w:w="4831"/>
+        <w:gridCol w:w="3626"/>
         <w:gridCol w:w="3470"/>
       </w:tblGrid>
       <w:tr>
         <w:tc>
           <w:tcPr>
-            <w:tcW w:w="4831" w:type="dxa"/>
+            <w:tcW w:w="3626" w:type="dxa"/>
             <w:tcBorders>
               <w:bottom w:val="nil"/>
             </w:tcBorders>
@@ -5420,18 +5396,26 @@
           <w:p>
             <w:pPr>
               <w:rPr>
-                <w:rFonts w:asciiTheme="minorHAnsi" w:hAnsiTheme="minorHAnsi"/>
+                <w:rFonts w:asciiTheme="minorEastAsia" w:hAnsiTheme="minorEastAsia"/>
                 <w:sz w:val="21"/>
                 <w:szCs w:val="21"/>
               </w:rPr>
             </w:pPr>
             <w:r>
               <w:rPr>
-                <w:rFonts w:asciiTheme="minorHAnsi" w:hAnsiTheme="minorHAnsi"/>
+                <w:rFonts w:asciiTheme="minorEastAsia" w:hAnsiTheme="minorEastAsia" w:hint="eastAsia"/>
                 <w:sz w:val="21"/>
                 <w:szCs w:val="21"/>
               </w:rPr>
-              <w:t>SearchStock.Input</w:t>
+              <w:t>SearchStock</w:t>
+            </w:r>
+            <w:r>
+              <w:rPr>
+                <w:rFonts w:asciiTheme="minorEastAsia" w:hAnsiTheme="minorEastAsia" w:hint="eastAsia"/>
+                <w:sz w:val="21"/>
+                <w:szCs w:val="21"/>
+              </w:rPr>
+              <w:t>.Input</w:t>
             </w:r>
           </w:p>
         </w:tc>
@@ -5495,7 +5479,7 @@
       <w:tr>
         <w:tc>
           <w:tcPr>
-            <w:tcW w:w="4831" w:type="dxa"/>
+            <w:tcW w:w="3626" w:type="dxa"/>
             <w:tcBorders>
               <w:top w:val="nil"/>
               <w:bottom w:val="nil"/>
@@ -5505,18 +5489,26 @@
           <w:p>
             <w:pPr>
               <w:rPr>
-                <w:rFonts w:asciiTheme="minorHAnsi" w:hAnsiTheme="minorHAnsi"/>
+                <w:rFonts w:asciiTheme="minorEastAsia" w:hAnsiTheme="minorEastAsia"/>
                 <w:sz w:val="21"/>
                 <w:szCs w:val="21"/>
               </w:rPr>
             </w:pPr>
             <w:r>
               <w:rPr>
-                <w:rFonts w:asciiTheme="minorHAnsi" w:hAnsiTheme="minorHAnsi"/>
+                <w:rFonts w:asciiTheme="minorEastAsia" w:hAnsiTheme="minorEastAsia" w:hint="eastAsia"/>
                 <w:sz w:val="21"/>
                 <w:szCs w:val="21"/>
               </w:rPr>
-              <w:t>SearchStock.Input.Designation</w:t>
+              <w:t>SearchStock.Input.</w:t>
+            </w:r>
+            <w:r>
+              <w:rPr>
+                <w:rFonts w:asciiTheme="minorEastAsia" w:hAnsiTheme="minorEastAsia"/>
+                <w:sz w:val="21"/>
+                <w:szCs w:val="21"/>
+              </w:rPr>
+              <w:t>Designation</w:t>
             </w:r>
           </w:p>
         </w:tc>
@@ -5597,7 +5589,7 @@
       <w:tr>
         <w:tc>
           <w:tcPr>
-            <w:tcW w:w="4831" w:type="dxa"/>
+            <w:tcW w:w="3626" w:type="dxa"/>
             <w:tcBorders>
               <w:top w:val="nil"/>
               <w:bottom w:val="nil"/>
@@ -5607,18 +5599,42 @@
           <w:p>
             <w:pPr>
               <w:rPr>
-                <w:rFonts w:asciiTheme="minorHAnsi" w:hAnsiTheme="minorHAnsi"/>
+                <w:rFonts w:asciiTheme="minorEastAsia" w:hAnsiTheme="minorEastAsia"/>
                 <w:sz w:val="21"/>
                 <w:szCs w:val="21"/>
               </w:rPr>
             </w:pPr>
             <w:r>
               <w:rPr>
-                <w:rFonts w:asciiTheme="minorHAnsi" w:hAnsiTheme="minorHAnsi"/>
+                <w:rFonts w:asciiTheme="minorEastAsia" w:hAnsiTheme="minorEastAsia" w:hint="eastAsia"/>
                 <w:sz w:val="21"/>
                 <w:szCs w:val="21"/>
               </w:rPr>
-              <w:t>SearchStock.Input.Keyword</w:t>
+              <w:t>SearchStock</w:t>
+            </w:r>
+            <w:r>
+              <w:rPr>
+                <w:rFonts w:asciiTheme="minorEastAsia" w:hAnsiTheme="minorEastAsia" w:hint="eastAsia"/>
+                <w:sz w:val="21"/>
+                <w:szCs w:val="21"/>
+              </w:rPr>
+              <w:t>.Input.</w:t>
+            </w:r>
+            <w:r>
+              <w:rPr>
+                <w:rFonts w:asciiTheme="minorEastAsia" w:hAnsiTheme="minorEastAsia" w:hint="eastAsia"/>
+                <w:sz w:val="21"/>
+                <w:szCs w:val="21"/>
+              </w:rPr>
+              <w:t>Key</w:t>
+            </w:r>
+            <w:r>
+              <w:rPr>
+                <w:rFonts w:asciiTheme="minorEastAsia" w:hAnsiTheme="minorEastAsia"/>
+                <w:sz w:val="21"/>
+                <w:szCs w:val="21"/>
+              </w:rPr>
+              <w:t>word</w:t>
             </w:r>
           </w:p>
         </w:tc>
@@ -5667,7 +5683,7 @@
       <w:tr>
         <w:tc>
           <w:tcPr>
-            <w:tcW w:w="4831" w:type="dxa"/>
+            <w:tcW w:w="3626" w:type="dxa"/>
             <w:tcBorders>
               <w:top w:val="nil"/>
               <w:bottom w:val="single" w:sz="4" w:space="0" w:color="auto"/>
@@ -5677,19 +5693,25 @@
           <w:p>
             <w:pPr>
               <w:rPr>
-                <w:rFonts w:asciiTheme="minorHAnsi" w:hAnsiTheme="minorHAnsi"/>
                 <w:sz w:val="21"/>
                 <w:szCs w:val="21"/>
               </w:rPr>
             </w:pPr>
             <w:r>
               <w:rPr>
-                <w:rFonts w:asciiTheme="minorHAnsi" w:hAnsiTheme="minorHAnsi"/>
+                <w:rFonts w:asciiTheme="minorEastAsia" w:hAnsiTheme="minorEastAsia" w:hint="eastAsia"/>
                 <w:sz w:val="21"/>
                 <w:szCs w:val="21"/>
               </w:rPr>
-              <w:lastRenderedPageBreak/>
-              <w:t>SearchStock.Input.Invalid</w:t>
+              <w:t>SearchStock</w:t>
+            </w:r>
+            <w:r>
+              <w:rPr>
+                <w:rFonts w:asciiTheme="minorEastAsia" w:hAnsiTheme="minorEastAsia" w:hint="eastAsia"/>
+                <w:sz w:val="21"/>
+                <w:szCs w:val="21"/>
+              </w:rPr>
+              <w:t>.Input.Invalid</w:t>
             </w:r>
           </w:p>
         </w:tc>
@@ -5746,7 +5768,7 @@
       <w:tr>
         <w:tc>
           <w:tcPr>
-            <w:tcW w:w="4831" w:type="dxa"/>
+            <w:tcW w:w="3626" w:type="dxa"/>
             <w:tcBorders>
               <w:top w:val="nil"/>
               <w:bottom w:val="single" w:sz="4" w:space="0" w:color="auto"/>
@@ -5756,18 +5778,35 @@
           <w:p>
             <w:pPr>
               <w:rPr>
-                <w:rFonts w:asciiTheme="minorHAnsi" w:hAnsiTheme="minorHAnsi"/>
+                <w:rFonts w:asciiTheme="minorEastAsia" w:hAnsiTheme="minorEastAsia"/>
                 <w:sz w:val="21"/>
                 <w:szCs w:val="21"/>
               </w:rPr>
             </w:pPr>
             <w:r>
               <w:rPr>
-                <w:rFonts w:asciiTheme="minorHAnsi" w:hAnsiTheme="minorHAnsi"/>
+                <w:rFonts w:asciiTheme="minorEastAsia" w:hAnsiTheme="minorEastAsia" w:hint="eastAsia"/>
                 <w:sz w:val="21"/>
                 <w:szCs w:val="21"/>
               </w:rPr>
-              <w:t>SearchStock.End.Close</w:t>
+              <w:lastRenderedPageBreak/>
+              <w:t>SearchStock</w:t>
+            </w:r>
+            <w:r>
+              <w:rPr>
+                <w:rFonts w:asciiTheme="minorEastAsia" w:hAnsiTheme="minorEastAsia" w:hint="eastAsia"/>
+                <w:sz w:val="21"/>
+                <w:szCs w:val="21"/>
+              </w:rPr>
+              <w:t>.End</w:t>
+            </w:r>
+            <w:r>
+              <w:rPr>
+                <w:rFonts w:asciiTheme="minorEastAsia" w:hAnsiTheme="minorEastAsia"/>
+                <w:sz w:val="21"/>
+                <w:szCs w:val="21"/>
+              </w:rPr>
+              <w:t>.Close</w:t>
             </w:r>
           </w:p>
         </w:tc>
@@ -5848,7 +5887,10 @@
         </w:tc>
       </w:tr>
     </w:tbl>
-    <w:p/>
+    <w:p>
+      <w:bookmarkStart w:id="0" w:name="_GoBack"/>
+      <w:bookmarkEnd w:id="0"/>
+    </w:p>
     <w:p>
       <w:pPr>
         <w:pStyle w:val="3"/>
@@ -6993,95 +7035,95 @@
     </w:p>
     <w:p>
       <w:r>
+        <w:tab/>
+      </w:r>
+      <w:r>
+        <w:tab/>
+      </w:r>
+      <w:r>
+        <w:tab/>
+      </w:r>
+      <w:r>
+        <w:tab/>
+      </w:r>
+      <w:r>
+        <w:t>刺激</w:t>
+      </w:r>
+      <w:r>
+        <w:rPr>
+          <w:rFonts w:hint="eastAsia"/>
+        </w:rPr>
+        <w:t>：</w:t>
+      </w:r>
+      <w:r>
+        <w:t>用户在股票详细信息界面单击</w:t>
+      </w:r>
+      <w:r>
+        <w:rPr>
+          <w:rFonts w:hint="eastAsia"/>
+        </w:rPr>
+        <w:t>综合</w:t>
+      </w:r>
+      <w:r>
+        <w:t>分析图标</w:t>
+      </w:r>
+    </w:p>
+    <w:p>
+      <w:r>
+        <w:tab/>
+      </w:r>
+      <w:r>
+        <w:tab/>
+      </w:r>
+      <w:r>
+        <w:tab/>
+      </w:r>
+      <w:r>
+        <w:tab/>
+      </w:r>
+      <w:r>
+        <w:t>响应</w:t>
+      </w:r>
+      <w:r>
+        <w:rPr>
+          <w:rFonts w:hint="eastAsia"/>
+        </w:rPr>
+        <w:t>：</w:t>
+      </w:r>
+      <w:r>
+        <w:t>系统显示该股票当前的乖离率</w:t>
+      </w:r>
+      <w:r>
+        <w:rPr>
+          <w:rFonts w:hint="eastAsia"/>
+        </w:rPr>
+        <w:t>、</w:t>
+      </w:r>
+      <w:r>
+        <w:t>相对强弱指标</w:t>
+      </w:r>
+      <w:r>
+        <w:rPr>
+          <w:rFonts w:hint="eastAsia"/>
+        </w:rPr>
+        <w:t>、</w:t>
+      </w:r>
+      <w:r>
+        <w:t>威廉超买超卖指标</w:t>
+      </w:r>
+      <w:r>
+        <w:rPr>
+          <w:rFonts w:hint="eastAsia"/>
+        </w:rPr>
+        <w:t>、</w:t>
+      </w:r>
+      <w:r>
+        <w:t>人气意愿指标以及对应的分析结论</w:t>
+      </w:r>
+    </w:p>
+    <w:p>
+      <w:r>
         <w:lastRenderedPageBreak/>
-        <w:tab/>
-      </w:r>
-      <w:r>
-        <w:tab/>
-      </w:r>
-      <w:r>
-        <w:tab/>
-      </w:r>
-      <w:r>
-        <w:tab/>
-      </w:r>
-      <w:r>
-        <w:t>刺激</w:t>
-      </w:r>
-      <w:r>
-        <w:rPr>
-          <w:rFonts w:hint="eastAsia"/>
-        </w:rPr>
-        <w:t>：</w:t>
-      </w:r>
-      <w:r>
-        <w:t>用户在股票详细信息界面单击</w:t>
-      </w:r>
-      <w:r>
-        <w:rPr>
-          <w:rFonts w:hint="eastAsia"/>
-        </w:rPr>
-        <w:t>综合</w:t>
-      </w:r>
-      <w:r>
-        <w:t>分析图标</w:t>
-      </w:r>
-    </w:p>
-    <w:p>
-      <w:r>
-        <w:tab/>
-      </w:r>
-      <w:r>
-        <w:tab/>
-      </w:r>
-      <w:r>
-        <w:tab/>
-      </w:r>
-      <w:r>
-        <w:tab/>
-      </w:r>
-      <w:r>
-        <w:t>响应</w:t>
-      </w:r>
-      <w:r>
-        <w:rPr>
-          <w:rFonts w:hint="eastAsia"/>
-        </w:rPr>
-        <w:t>：</w:t>
-      </w:r>
-      <w:r>
-        <w:t>系统显示该股票当前的乖离率</w:t>
-      </w:r>
-      <w:r>
-        <w:rPr>
-          <w:rFonts w:hint="eastAsia"/>
-        </w:rPr>
-        <w:t>、</w:t>
-      </w:r>
-      <w:r>
-        <w:t>相对强弱指标</w:t>
-      </w:r>
-      <w:r>
-        <w:rPr>
-          <w:rFonts w:hint="eastAsia"/>
-        </w:rPr>
-        <w:t>、</w:t>
-      </w:r>
-      <w:r>
-        <w:t>威廉超买超卖指标</w:t>
-      </w:r>
-      <w:r>
-        <w:rPr>
-          <w:rFonts w:hint="eastAsia"/>
-        </w:rPr>
-        <w:t>、</w:t>
-      </w:r>
-      <w:r>
-        <w:t>人气意愿指标以及对应的分析结论</w:t>
-      </w:r>
-    </w:p>
-    <w:p>
-      <w:r>
         <w:tab/>
       </w:r>
       <w:r>
@@ -8397,7 +8439,6 @@
                 <w:sz w:val="21"/>
                 <w:szCs w:val="22"/>
               </w:rPr>
-              <w:lastRenderedPageBreak/>
               <w:t>InquireDetailed</w:t>
             </w:r>
             <w:r>
@@ -8910,97 +8951,97 @@
                 <w:sz w:val="21"/>
                 <w:szCs w:val="22"/>
               </w:rPr>
+              <w:t>系统显示当前股票的最新信息</w:t>
+            </w:r>
+            <w:r>
+              <w:rPr>
+                <w:rFonts w:asciiTheme="minorHAnsi" w:eastAsiaTheme="minorEastAsia" w:hAnsiTheme="minorHAnsi" w:cstheme="minorBidi" w:hint="eastAsia"/>
+                <w:kern w:val="2"/>
+                <w:sz w:val="21"/>
+                <w:szCs w:val="22"/>
+              </w:rPr>
+              <w:t>（</w:t>
+            </w:r>
+            <w:r>
+              <w:rPr>
+                <w:rFonts w:asciiTheme="minorHAnsi" w:eastAsiaTheme="minorEastAsia" w:hAnsiTheme="minorHAnsi" w:cstheme="minorBidi"/>
+                <w:kern w:val="2"/>
+                <w:sz w:val="21"/>
+                <w:szCs w:val="22"/>
+              </w:rPr>
+              <w:t>包括最高价</w:t>
+            </w:r>
+            <w:r>
+              <w:rPr>
+                <w:rFonts w:asciiTheme="minorHAnsi" w:eastAsiaTheme="minorEastAsia" w:hAnsiTheme="minorHAnsi" w:cstheme="minorBidi" w:hint="eastAsia"/>
+                <w:kern w:val="2"/>
+                <w:sz w:val="21"/>
+                <w:szCs w:val="22"/>
+              </w:rPr>
+              <w:t>、</w:t>
+            </w:r>
+            <w:r>
+              <w:rPr>
+                <w:rFonts w:asciiTheme="minorHAnsi" w:eastAsiaTheme="minorEastAsia" w:hAnsiTheme="minorHAnsi" w:cstheme="minorBidi"/>
+                <w:kern w:val="2"/>
+                <w:sz w:val="21"/>
+                <w:szCs w:val="22"/>
+              </w:rPr>
+              <w:t>最低价</w:t>
+            </w:r>
+            <w:r>
+              <w:rPr>
+                <w:rFonts w:asciiTheme="minorHAnsi" w:eastAsiaTheme="minorEastAsia" w:hAnsiTheme="minorHAnsi" w:cstheme="minorBidi" w:hint="eastAsia"/>
+                <w:kern w:val="2"/>
+                <w:sz w:val="21"/>
+                <w:szCs w:val="22"/>
+              </w:rPr>
+              <w:t>、</w:t>
+            </w:r>
+            <w:r>
+              <w:rPr>
+                <w:rFonts w:asciiTheme="minorHAnsi" w:eastAsiaTheme="minorEastAsia" w:hAnsiTheme="minorHAnsi" w:cstheme="minorBidi"/>
+                <w:kern w:val="2"/>
+                <w:sz w:val="21"/>
+                <w:szCs w:val="22"/>
+              </w:rPr>
+              <w:t>今日开盘价</w:t>
+            </w:r>
+            <w:r>
+              <w:rPr>
+                <w:rFonts w:asciiTheme="minorHAnsi" w:eastAsiaTheme="minorEastAsia" w:hAnsiTheme="minorHAnsi" w:cstheme="minorBidi" w:hint="eastAsia"/>
+                <w:kern w:val="2"/>
+                <w:sz w:val="21"/>
+                <w:szCs w:val="22"/>
+              </w:rPr>
+              <w:t>、</w:t>
+            </w:r>
+            <w:r>
+              <w:rPr>
+                <w:rFonts w:asciiTheme="minorHAnsi" w:eastAsiaTheme="minorEastAsia" w:hAnsiTheme="minorHAnsi" w:cstheme="minorBidi"/>
+                <w:kern w:val="2"/>
+                <w:sz w:val="21"/>
+                <w:szCs w:val="22"/>
+              </w:rPr>
+              <w:t>昨日收盘价</w:t>
+            </w:r>
+            <w:r>
+              <w:rPr>
+                <w:rFonts w:asciiTheme="minorHAnsi" w:eastAsiaTheme="minorEastAsia" w:hAnsiTheme="minorHAnsi" w:cstheme="minorBidi" w:hint="eastAsia"/>
+                <w:kern w:val="2"/>
+                <w:sz w:val="21"/>
+                <w:szCs w:val="22"/>
+              </w:rPr>
+              <w:t>、</w:t>
+            </w:r>
+            <w:r>
+              <w:rPr>
+                <w:rFonts w:asciiTheme="minorHAnsi" w:eastAsiaTheme="minorEastAsia" w:hAnsiTheme="minorHAnsi" w:cstheme="minorBidi"/>
+                <w:kern w:val="2"/>
+                <w:sz w:val="21"/>
+                <w:szCs w:val="22"/>
+              </w:rPr>
               <w:lastRenderedPageBreak/>
-              <w:t>系统显示当前股票的最新信息</w:t>
-            </w:r>
-            <w:r>
-              <w:rPr>
-                <w:rFonts w:asciiTheme="minorHAnsi" w:eastAsiaTheme="minorEastAsia" w:hAnsiTheme="minorHAnsi" w:cstheme="minorBidi" w:hint="eastAsia"/>
-                <w:kern w:val="2"/>
-                <w:sz w:val="21"/>
-                <w:szCs w:val="22"/>
-              </w:rPr>
-              <w:t>（</w:t>
-            </w:r>
-            <w:r>
-              <w:rPr>
-                <w:rFonts w:asciiTheme="minorHAnsi" w:eastAsiaTheme="minorEastAsia" w:hAnsiTheme="minorHAnsi" w:cstheme="minorBidi"/>
-                <w:kern w:val="2"/>
-                <w:sz w:val="21"/>
-                <w:szCs w:val="22"/>
-              </w:rPr>
-              <w:t>包括最高价</w:t>
-            </w:r>
-            <w:r>
-              <w:rPr>
-                <w:rFonts w:asciiTheme="minorHAnsi" w:eastAsiaTheme="minorEastAsia" w:hAnsiTheme="minorHAnsi" w:cstheme="minorBidi" w:hint="eastAsia"/>
-                <w:kern w:val="2"/>
-                <w:sz w:val="21"/>
-                <w:szCs w:val="22"/>
-              </w:rPr>
-              <w:t>、</w:t>
-            </w:r>
-            <w:r>
-              <w:rPr>
-                <w:rFonts w:asciiTheme="minorHAnsi" w:eastAsiaTheme="minorEastAsia" w:hAnsiTheme="minorHAnsi" w:cstheme="minorBidi"/>
-                <w:kern w:val="2"/>
-                <w:sz w:val="21"/>
-                <w:szCs w:val="22"/>
-              </w:rPr>
-              <w:t>最低价</w:t>
-            </w:r>
-            <w:r>
-              <w:rPr>
-                <w:rFonts w:asciiTheme="minorHAnsi" w:eastAsiaTheme="minorEastAsia" w:hAnsiTheme="minorHAnsi" w:cstheme="minorBidi" w:hint="eastAsia"/>
-                <w:kern w:val="2"/>
-                <w:sz w:val="21"/>
-                <w:szCs w:val="22"/>
-              </w:rPr>
-              <w:t>、</w:t>
-            </w:r>
-            <w:r>
-              <w:rPr>
-                <w:rFonts w:asciiTheme="minorHAnsi" w:eastAsiaTheme="minorEastAsia" w:hAnsiTheme="minorHAnsi" w:cstheme="minorBidi"/>
-                <w:kern w:val="2"/>
-                <w:sz w:val="21"/>
-                <w:szCs w:val="22"/>
-              </w:rPr>
-              <w:t>今日开盘价</w:t>
-            </w:r>
-            <w:r>
-              <w:rPr>
-                <w:rFonts w:asciiTheme="minorHAnsi" w:eastAsiaTheme="minorEastAsia" w:hAnsiTheme="minorHAnsi" w:cstheme="minorBidi" w:hint="eastAsia"/>
-                <w:kern w:val="2"/>
-                <w:sz w:val="21"/>
-                <w:szCs w:val="22"/>
-              </w:rPr>
-              <w:t>、</w:t>
-            </w:r>
-            <w:r>
-              <w:rPr>
-                <w:rFonts w:asciiTheme="minorHAnsi" w:eastAsiaTheme="minorEastAsia" w:hAnsiTheme="minorHAnsi" w:cstheme="minorBidi"/>
-                <w:kern w:val="2"/>
-                <w:sz w:val="21"/>
-                <w:szCs w:val="22"/>
-              </w:rPr>
-              <w:t>昨日收盘价</w:t>
-            </w:r>
-            <w:r>
-              <w:rPr>
-                <w:rFonts w:asciiTheme="minorHAnsi" w:eastAsiaTheme="minorEastAsia" w:hAnsiTheme="minorHAnsi" w:cstheme="minorBidi" w:hint="eastAsia"/>
-                <w:kern w:val="2"/>
-                <w:sz w:val="21"/>
-                <w:szCs w:val="22"/>
-              </w:rPr>
-              <w:t>、</w:t>
-            </w:r>
-            <w:r>
-              <w:rPr>
-                <w:rFonts w:asciiTheme="minorHAnsi" w:eastAsiaTheme="minorEastAsia" w:hAnsiTheme="minorHAnsi" w:cstheme="minorBidi"/>
-                <w:kern w:val="2"/>
-                <w:sz w:val="21"/>
-                <w:szCs w:val="22"/>
-              </w:rPr>
               <w:t>成交量</w:t>
             </w:r>
             <w:r>
@@ -9867,7 +9908,6 @@
     </w:p>
     <w:p>
       <w:r>
-        <w:lastRenderedPageBreak/>
         <w:tab/>
       </w:r>
       <w:r>
@@ -9937,6 +9977,7 @@
         <w:ind w:left="1260" w:firstLine="420"/>
       </w:pPr>
       <w:r>
+        <w:lastRenderedPageBreak/>
         <w:t>响应</w:t>
       </w:r>
       <w:r>
@@ -11821,90 +11862,99 @@
                 <w:sz w:val="21"/>
                 <w:szCs w:val="22"/>
               </w:rPr>
+              <w:t>k</w:t>
+            </w:r>
+            <w:r>
+              <w:rPr>
+                <w:rFonts w:asciiTheme="minorHAnsi" w:eastAsiaTheme="minorEastAsia" w:hAnsiTheme="minorHAnsi" w:cstheme="minorBidi" w:hint="eastAsia"/>
+                <w:kern w:val="2"/>
+                <w:sz w:val="21"/>
+                <w:szCs w:val="22"/>
+              </w:rPr>
+              <w:t>线</w:t>
+            </w:r>
+          </w:p>
+          <w:p>
+            <w:pPr>
+              <w:rPr>
+                <w:rFonts w:asciiTheme="minorHAnsi" w:eastAsiaTheme="minorEastAsia" w:hAnsiTheme="minorHAnsi" w:cstheme="minorBidi"/>
+                <w:kern w:val="2"/>
+                <w:sz w:val="21"/>
+                <w:szCs w:val="22"/>
+              </w:rPr>
+            </w:pPr>
+            <w:r>
+              <w:rPr>
+                <w:rFonts w:asciiTheme="minorHAnsi" w:eastAsiaTheme="minorEastAsia" w:hAnsiTheme="minorHAnsi" w:cstheme="minorBidi"/>
+                <w:kern w:val="2"/>
+                <w:sz w:val="21"/>
+                <w:szCs w:val="22"/>
+              </w:rPr>
+              <w:t>系统显示当前</w:t>
+            </w:r>
+            <w:r>
+              <w:rPr>
+                <w:rFonts w:asciiTheme="minorHAnsi" w:eastAsiaTheme="minorEastAsia" w:hAnsiTheme="minorHAnsi" w:cstheme="minorBidi" w:hint="eastAsia"/>
+                <w:kern w:val="2"/>
+                <w:sz w:val="21"/>
+                <w:szCs w:val="22"/>
+              </w:rPr>
+              <w:t>自选股</w:t>
+            </w:r>
+            <w:r>
+              <w:rPr>
+                <w:rFonts w:asciiTheme="minorHAnsi" w:eastAsiaTheme="minorEastAsia" w:hAnsiTheme="minorHAnsi" w:cstheme="minorBidi"/>
+                <w:kern w:val="2"/>
+                <w:sz w:val="21"/>
+                <w:szCs w:val="22"/>
+              </w:rPr>
+              <w:t>的最新信息</w:t>
+            </w:r>
+            <w:r>
+              <w:rPr>
+                <w:rFonts w:asciiTheme="minorHAnsi" w:eastAsiaTheme="minorEastAsia" w:hAnsiTheme="minorHAnsi" w:cstheme="minorBidi" w:hint="eastAsia"/>
+                <w:kern w:val="2"/>
+                <w:sz w:val="21"/>
+                <w:szCs w:val="22"/>
+              </w:rPr>
+              <w:t>（</w:t>
+            </w:r>
+            <w:r>
+              <w:rPr>
+                <w:rFonts w:asciiTheme="minorHAnsi" w:eastAsiaTheme="minorEastAsia" w:hAnsiTheme="minorHAnsi" w:cstheme="minorBidi"/>
+                <w:kern w:val="2"/>
+                <w:sz w:val="21"/>
+                <w:szCs w:val="22"/>
+              </w:rPr>
+              <w:t>包括最高价</w:t>
+            </w:r>
+            <w:r>
+              <w:rPr>
+                <w:rFonts w:asciiTheme="minorHAnsi" w:eastAsiaTheme="minorEastAsia" w:hAnsiTheme="minorHAnsi" w:cstheme="minorBidi" w:hint="eastAsia"/>
+                <w:kern w:val="2"/>
+                <w:sz w:val="21"/>
+                <w:szCs w:val="22"/>
+              </w:rPr>
+              <w:t>、</w:t>
+            </w:r>
+            <w:r>
+              <w:rPr>
+                <w:rFonts w:asciiTheme="minorHAnsi" w:eastAsiaTheme="minorEastAsia" w:hAnsiTheme="minorHAnsi" w:cstheme="minorBidi"/>
+                <w:kern w:val="2"/>
+                <w:sz w:val="21"/>
+                <w:szCs w:val="22"/>
+              </w:rPr>
+              <w:t>最低</w:t>
+            </w:r>
+            <w:r>
+              <w:rPr>
+                <w:rFonts w:asciiTheme="minorHAnsi" w:eastAsiaTheme="minorEastAsia" w:hAnsiTheme="minorHAnsi" w:cstheme="minorBidi"/>
+                <w:kern w:val="2"/>
+                <w:sz w:val="21"/>
+                <w:szCs w:val="22"/>
+              </w:rPr>
               <w:lastRenderedPageBreak/>
-              <w:t>k</w:t>
-            </w:r>
-            <w:r>
-              <w:rPr>
-                <w:rFonts w:asciiTheme="minorHAnsi" w:eastAsiaTheme="minorEastAsia" w:hAnsiTheme="minorHAnsi" w:cstheme="minorBidi" w:hint="eastAsia"/>
-                <w:kern w:val="2"/>
-                <w:sz w:val="21"/>
-                <w:szCs w:val="22"/>
-              </w:rPr>
-              <w:t>线</w:t>
-            </w:r>
-          </w:p>
-          <w:p>
-            <w:pPr>
-              <w:rPr>
-                <w:rFonts w:asciiTheme="minorHAnsi" w:eastAsiaTheme="minorEastAsia" w:hAnsiTheme="minorHAnsi" w:cstheme="minorBidi"/>
-                <w:kern w:val="2"/>
-                <w:sz w:val="21"/>
-                <w:szCs w:val="22"/>
-              </w:rPr>
-            </w:pPr>
-            <w:r>
-              <w:rPr>
-                <w:rFonts w:asciiTheme="minorHAnsi" w:eastAsiaTheme="minorEastAsia" w:hAnsiTheme="minorHAnsi" w:cstheme="minorBidi"/>
-                <w:kern w:val="2"/>
-                <w:sz w:val="21"/>
-                <w:szCs w:val="22"/>
-              </w:rPr>
-              <w:t>系统显示当前</w:t>
-            </w:r>
-            <w:r>
-              <w:rPr>
-                <w:rFonts w:asciiTheme="minorHAnsi" w:eastAsiaTheme="minorEastAsia" w:hAnsiTheme="minorHAnsi" w:cstheme="minorBidi" w:hint="eastAsia"/>
-                <w:kern w:val="2"/>
-                <w:sz w:val="21"/>
-                <w:szCs w:val="22"/>
-              </w:rPr>
-              <w:t>自选股</w:t>
-            </w:r>
-            <w:r>
-              <w:rPr>
-                <w:rFonts w:asciiTheme="minorHAnsi" w:eastAsiaTheme="minorEastAsia" w:hAnsiTheme="minorHAnsi" w:cstheme="minorBidi"/>
-                <w:kern w:val="2"/>
-                <w:sz w:val="21"/>
-                <w:szCs w:val="22"/>
-              </w:rPr>
-              <w:t>的最新信息</w:t>
-            </w:r>
-            <w:r>
-              <w:rPr>
-                <w:rFonts w:asciiTheme="minorHAnsi" w:eastAsiaTheme="minorEastAsia" w:hAnsiTheme="minorHAnsi" w:cstheme="minorBidi" w:hint="eastAsia"/>
-                <w:kern w:val="2"/>
-                <w:sz w:val="21"/>
-                <w:szCs w:val="22"/>
-              </w:rPr>
-              <w:t>（</w:t>
-            </w:r>
-            <w:r>
-              <w:rPr>
-                <w:rFonts w:asciiTheme="minorHAnsi" w:eastAsiaTheme="minorEastAsia" w:hAnsiTheme="minorHAnsi" w:cstheme="minorBidi"/>
-                <w:kern w:val="2"/>
-                <w:sz w:val="21"/>
-                <w:szCs w:val="22"/>
-              </w:rPr>
-              <w:t>包括最高价</w:t>
-            </w:r>
-            <w:r>
-              <w:rPr>
-                <w:rFonts w:asciiTheme="minorHAnsi" w:eastAsiaTheme="minorEastAsia" w:hAnsiTheme="minorHAnsi" w:cstheme="minorBidi" w:hint="eastAsia"/>
-                <w:kern w:val="2"/>
-                <w:sz w:val="21"/>
-                <w:szCs w:val="22"/>
-              </w:rPr>
-              <w:t>、</w:t>
-            </w:r>
-            <w:r>
-              <w:rPr>
-                <w:rFonts w:asciiTheme="minorHAnsi" w:eastAsiaTheme="minorEastAsia" w:hAnsiTheme="minorHAnsi" w:cstheme="minorBidi"/>
-                <w:kern w:val="2"/>
-                <w:sz w:val="21"/>
-                <w:szCs w:val="22"/>
-              </w:rPr>
-              <w:t>最低价</w:t>
+              <w:t>价</w:t>
             </w:r>
             <w:r>
               <w:rPr>
@@ -12741,7 +12791,6 @@
         <w:rPr>
           <w:sz w:val="24"/>
         </w:rPr>
-        <w:lastRenderedPageBreak/>
         <w:t>3.2.7.2</w:t>
       </w:r>
       <w:r>
@@ -12784,6 +12833,7 @@
         <w:ind w:left="1260" w:firstLine="420"/>
       </w:pPr>
       <w:r>
+        <w:lastRenderedPageBreak/>
         <w:t>刺激：用户选择日期</w:t>
       </w:r>
     </w:p>
@@ -13633,7 +13683,6 @@
         <w:ind w:leftChars="600" w:left="1260" w:firstLine="420"/>
       </w:pPr>
       <w:r>
-        <w:lastRenderedPageBreak/>
         <w:t>刺激</w:t>
       </w:r>
       <w:r>
@@ -13676,6 +13725,7 @@
         <w:ind w:leftChars="600" w:left="1260" w:firstLine="420"/>
       </w:pPr>
       <w:r>
+        <w:lastRenderedPageBreak/>
         <w:t>响应：系统关闭当前任务</w:t>
       </w:r>
     </w:p>
@@ -14620,7 +14670,6 @@
         <w:ind w:left="1260" w:firstLine="420"/>
       </w:pPr>
       <w:r>
-        <w:lastRenderedPageBreak/>
         <w:t>响应：系统隐藏对应属性</w:t>
       </w:r>
     </w:p>
@@ -15517,7 +15566,6 @@
     </w:p>
     <w:p>
       <w:r>
-        <w:lastRenderedPageBreak/>
         <w:tab/>
       </w:r>
       <w:r>
@@ -15583,6 +15631,7 @@
     </w:p>
     <w:p>
       <w:r>
+        <w:lastRenderedPageBreak/>
         <w:tab/>
       </w:r>
       <w:r>

</xml_diff>